<commit_message>
All plots are done for 1d. (1d almost done)
We just need to add in some discussion about the results.
</commit_message>
<xml_diff>
--- a/p1/report/1d.docx
+++ b/p1/report/1d.docx
@@ -468,7 +468,7 @@
             <wp:cNvGraphicFramePr/>
             <a:graphic xmlns:a="http://schemas.openxmlformats.org/drawingml/2006/main">
               <a:graphicData uri="http://schemas.openxmlformats.org/drawingml/2006/chart">
-                <c:chart xmlns:c="http://schemas.openxmlformats.org/drawingml/2006/chart" xmlns:r="http://schemas.openxmlformats.org/officeDocument/2006/relationships" r:id="rId4"/>
+                <c:chart xmlns:c="http://schemas.openxmlformats.org/drawingml/2006/chart" xmlns:r="http://schemas.openxmlformats.org/officeDocument/2006/relationships" r:id="rId6"/>
               </a:graphicData>
             </a:graphic>
           </wp:inline>
@@ -476,6 +476,86 @@
       </w:r>
     </w:p>
     <w:p/>
+    <w:p>
+      <w:pPr>
+        <w:tabs>
+          <w:tab w:val="left" w:pos="2530"/>
+        </w:tabs>
+        <w:rPr>
+          <w:b/>
+          <w:sz w:val="32"/>
+          <w:szCs w:val="32"/>
+        </w:rPr>
+      </w:pPr>
+      <w:r>
+        <w:rPr>
+          <w:b/>
+          <w:sz w:val="32"/>
+          <w:szCs w:val="32"/>
+        </w:rPr>
+        <w:t>Discuss:</w:t>
+      </w:r>
+    </w:p>
+    <w:p>
+      <w:pPr>
+        <w:tabs>
+          <w:tab w:val="left" w:pos="2530"/>
+        </w:tabs>
+        <w:rPr>
+          <w:b/>
+          <w:sz w:val="36"/>
+          <w:szCs w:val="36"/>
+        </w:rPr>
+      </w:pPr>
+    </w:p>
+    <w:p>
+      <w:pPr>
+        <w:tabs>
+          <w:tab w:val="left" w:pos="2530"/>
+        </w:tabs>
+        <w:rPr>
+          <w:b/>
+          <w:sz w:val="36"/>
+          <w:szCs w:val="36"/>
+        </w:rPr>
+      </w:pPr>
+    </w:p>
+    <w:p>
+      <w:pPr>
+        <w:tabs>
+          <w:tab w:val="left" w:pos="2530"/>
+        </w:tabs>
+        <w:rPr>
+          <w:b/>
+          <w:sz w:val="36"/>
+          <w:szCs w:val="36"/>
+        </w:rPr>
+      </w:pPr>
+    </w:p>
+    <w:p>
+      <w:pPr>
+        <w:tabs>
+          <w:tab w:val="left" w:pos="2530"/>
+        </w:tabs>
+        <w:rPr>
+          <w:b/>
+          <w:sz w:val="36"/>
+          <w:szCs w:val="36"/>
+        </w:rPr>
+      </w:pPr>
+    </w:p>
+    <w:p>
+      <w:pPr>
+        <w:tabs>
+          <w:tab w:val="left" w:pos="2530"/>
+        </w:tabs>
+        <w:rPr>
+          <w:b/>
+          <w:sz w:val="36"/>
+          <w:szCs w:val="36"/>
+        </w:rPr>
+      </w:pPr>
+    </w:p>
     <w:p>
       <w:pPr>
         <w:tabs>
@@ -496,21 +576,6 @@
         <w:t>Confusion Matrix:</w:t>
       </w:r>
     </w:p>
-    <w:p>
-      <w:pPr>
-        <w:tabs>
-          <w:tab w:val="left" w:pos="2530"/>
-        </w:tabs>
-      </w:pPr>
-      <w:proofErr w:type="spellStart"/>
-      <w:r>
-        <w:t>Aasdfasdfasfd</w:t>
-      </w:r>
-      <w:proofErr w:type="spellEnd"/>
-      <w:r>
-        <w:t>:</w:t>
-      </w:r>
-    </w:p>
     <w:tbl>
       <w:tblPr>
         <w:tblStyle w:val="TableGrid"/>
@@ -520,33 +585,33 @@
       <w:tblGrid>
         <w:gridCol w:w="1384"/>
         <w:gridCol w:w="1384"/>
-        <w:gridCol w:w="689"/>
-        <w:gridCol w:w="689"/>
-        <w:gridCol w:w="645"/>
-        <w:gridCol w:w="645"/>
-        <w:gridCol w:w="645"/>
-        <w:gridCol w:w="601"/>
-        <w:gridCol w:w="645"/>
-        <w:gridCol w:w="645"/>
-        <w:gridCol w:w="689"/>
-        <w:gridCol w:w="689"/>
+        <w:gridCol w:w="658"/>
+        <w:gridCol w:w="658"/>
+        <w:gridCol w:w="658"/>
+        <w:gridCol w:w="658"/>
+        <w:gridCol w:w="658"/>
+        <w:gridCol w:w="658"/>
+        <w:gridCol w:w="658"/>
+        <w:gridCol w:w="658"/>
+        <w:gridCol w:w="659"/>
+        <w:gridCol w:w="659"/>
       </w:tblGrid>
       <w:tr>
         <w:tc>
           <w:tcPr>
-            <w:tcW w:w="779" w:type="dxa"/>
-          </w:tcPr>
-          <w:p>
-            <w:pPr>
-              <w:tabs>
-                <w:tab w:val="left" w:pos="2530"/>
-              </w:tabs>
-            </w:pPr>
-          </w:p>
-        </w:tc>
-        <w:tc>
-          <w:tcPr>
-            <w:tcW w:w="779" w:type="dxa"/>
+            <w:tcW w:w="1384" w:type="dxa"/>
+          </w:tcPr>
+          <w:p>
+            <w:pPr>
+              <w:tabs>
+                <w:tab w:val="left" w:pos="2530"/>
+              </w:tabs>
+            </w:pPr>
+          </w:p>
+        </w:tc>
+        <w:tc>
+          <w:tcPr>
+            <w:tcW w:w="1384" w:type="dxa"/>
           </w:tcPr>
           <w:p>
             <w:pPr>
@@ -561,7 +626,7 @@
         </w:tc>
         <w:tc>
           <w:tcPr>
-            <w:tcW w:w="779" w:type="dxa"/>
+            <w:tcW w:w="658" w:type="dxa"/>
           </w:tcPr>
           <w:p>
             <w:pPr>
@@ -576,7 +641,7 @@
         </w:tc>
         <w:tc>
           <w:tcPr>
-            <w:tcW w:w="779" w:type="dxa"/>
+            <w:tcW w:w="658" w:type="dxa"/>
           </w:tcPr>
           <w:p>
             <w:pPr>
@@ -591,7 +656,7 @@
         </w:tc>
         <w:tc>
           <w:tcPr>
-            <w:tcW w:w="779" w:type="dxa"/>
+            <w:tcW w:w="658" w:type="dxa"/>
           </w:tcPr>
           <w:p>
             <w:pPr>
@@ -606,7 +671,7 @@
         </w:tc>
         <w:tc>
           <w:tcPr>
-            <w:tcW w:w="779" w:type="dxa"/>
+            <w:tcW w:w="658" w:type="dxa"/>
           </w:tcPr>
           <w:p>
             <w:pPr>
@@ -621,7 +686,7 @@
         </w:tc>
         <w:tc>
           <w:tcPr>
-            <w:tcW w:w="779" w:type="dxa"/>
+            <w:tcW w:w="658" w:type="dxa"/>
           </w:tcPr>
           <w:p>
             <w:pPr>
@@ -636,7 +701,7 @@
         </w:tc>
         <w:tc>
           <w:tcPr>
-            <w:tcW w:w="779" w:type="dxa"/>
+            <w:tcW w:w="658" w:type="dxa"/>
           </w:tcPr>
           <w:p>
             <w:pPr>
@@ -651,7 +716,7 @@
         </w:tc>
         <w:tc>
           <w:tcPr>
-            <w:tcW w:w="779" w:type="dxa"/>
+            <w:tcW w:w="658" w:type="dxa"/>
           </w:tcPr>
           <w:p>
             <w:pPr>
@@ -666,7 +731,7 @@
         </w:tc>
         <w:tc>
           <w:tcPr>
-            <w:tcW w:w="779" w:type="dxa"/>
+            <w:tcW w:w="658" w:type="dxa"/>
           </w:tcPr>
           <w:p>
             <w:pPr>
@@ -681,7 +746,7 @@
         </w:tc>
         <w:tc>
           <w:tcPr>
-            <w:tcW w:w="780" w:type="dxa"/>
+            <w:tcW w:w="659" w:type="dxa"/>
           </w:tcPr>
           <w:p>
             <w:pPr>
@@ -696,7 +761,7 @@
         </w:tc>
         <w:tc>
           <w:tcPr>
-            <w:tcW w:w="780" w:type="dxa"/>
+            <w:tcW w:w="659" w:type="dxa"/>
           </w:tcPr>
           <w:p>
             <w:pPr>
@@ -713,7 +778,7 @@
       <w:tr>
         <w:tc>
           <w:tcPr>
-            <w:tcW w:w="779" w:type="dxa"/>
+            <w:tcW w:w="1384" w:type="dxa"/>
           </w:tcPr>
           <w:p>
             <w:pPr>
@@ -728,127 +793,127 @@
         </w:tc>
         <w:tc>
           <w:tcPr>
-            <w:tcW w:w="779" w:type="dxa"/>
-          </w:tcPr>
-          <w:p>
-            <w:pPr>
-              <w:tabs>
-                <w:tab w:val="left" w:pos="2530"/>
-              </w:tabs>
-            </w:pPr>
-          </w:p>
-        </w:tc>
-        <w:tc>
-          <w:tcPr>
-            <w:tcW w:w="779" w:type="dxa"/>
-          </w:tcPr>
-          <w:p>
-            <w:pPr>
-              <w:tabs>
-                <w:tab w:val="left" w:pos="2530"/>
-              </w:tabs>
-            </w:pPr>
-          </w:p>
-        </w:tc>
-        <w:tc>
-          <w:tcPr>
-            <w:tcW w:w="779" w:type="dxa"/>
-          </w:tcPr>
-          <w:p>
-            <w:pPr>
-              <w:tabs>
-                <w:tab w:val="left" w:pos="2530"/>
-              </w:tabs>
-            </w:pPr>
-          </w:p>
-        </w:tc>
-        <w:tc>
-          <w:tcPr>
-            <w:tcW w:w="779" w:type="dxa"/>
-          </w:tcPr>
-          <w:p>
-            <w:pPr>
-              <w:tabs>
-                <w:tab w:val="left" w:pos="2530"/>
-              </w:tabs>
-            </w:pPr>
-          </w:p>
-        </w:tc>
-        <w:tc>
-          <w:tcPr>
-            <w:tcW w:w="779" w:type="dxa"/>
-          </w:tcPr>
-          <w:p>
-            <w:pPr>
-              <w:tabs>
-                <w:tab w:val="left" w:pos="2530"/>
-              </w:tabs>
-            </w:pPr>
-          </w:p>
-        </w:tc>
-        <w:tc>
-          <w:tcPr>
-            <w:tcW w:w="779" w:type="dxa"/>
-          </w:tcPr>
-          <w:p>
-            <w:pPr>
-              <w:tabs>
-                <w:tab w:val="left" w:pos="2530"/>
-              </w:tabs>
-            </w:pPr>
-          </w:p>
-        </w:tc>
-        <w:tc>
-          <w:tcPr>
-            <w:tcW w:w="779" w:type="dxa"/>
-          </w:tcPr>
-          <w:p>
-            <w:pPr>
-              <w:tabs>
-                <w:tab w:val="left" w:pos="2530"/>
-              </w:tabs>
-            </w:pPr>
-          </w:p>
-        </w:tc>
-        <w:tc>
-          <w:tcPr>
-            <w:tcW w:w="779" w:type="dxa"/>
-          </w:tcPr>
-          <w:p>
-            <w:pPr>
-              <w:tabs>
-                <w:tab w:val="left" w:pos="2530"/>
-              </w:tabs>
-            </w:pPr>
-          </w:p>
-        </w:tc>
-        <w:tc>
-          <w:tcPr>
-            <w:tcW w:w="779" w:type="dxa"/>
-          </w:tcPr>
-          <w:p>
-            <w:pPr>
-              <w:tabs>
-                <w:tab w:val="left" w:pos="2530"/>
-              </w:tabs>
-            </w:pPr>
-          </w:p>
-        </w:tc>
-        <w:tc>
-          <w:tcPr>
-            <w:tcW w:w="780" w:type="dxa"/>
-          </w:tcPr>
-          <w:p>
-            <w:pPr>
-              <w:tabs>
-                <w:tab w:val="left" w:pos="2530"/>
-              </w:tabs>
-            </w:pPr>
-          </w:p>
-        </w:tc>
-        <w:tc>
-          <w:tcPr>
-            <w:tcW w:w="780" w:type="dxa"/>
+            <w:tcW w:w="1384" w:type="dxa"/>
+          </w:tcPr>
+          <w:p>
+            <w:pPr>
+              <w:tabs>
+                <w:tab w:val="left" w:pos="2530"/>
+              </w:tabs>
+            </w:pPr>
+          </w:p>
+        </w:tc>
+        <w:tc>
+          <w:tcPr>
+            <w:tcW w:w="658" w:type="dxa"/>
+          </w:tcPr>
+          <w:p>
+            <w:pPr>
+              <w:tabs>
+                <w:tab w:val="left" w:pos="2530"/>
+              </w:tabs>
+            </w:pPr>
+          </w:p>
+        </w:tc>
+        <w:tc>
+          <w:tcPr>
+            <w:tcW w:w="658" w:type="dxa"/>
+          </w:tcPr>
+          <w:p>
+            <w:pPr>
+              <w:tabs>
+                <w:tab w:val="left" w:pos="2530"/>
+              </w:tabs>
+            </w:pPr>
+          </w:p>
+        </w:tc>
+        <w:tc>
+          <w:tcPr>
+            <w:tcW w:w="658" w:type="dxa"/>
+          </w:tcPr>
+          <w:p>
+            <w:pPr>
+              <w:tabs>
+                <w:tab w:val="left" w:pos="2530"/>
+              </w:tabs>
+            </w:pPr>
+          </w:p>
+        </w:tc>
+        <w:tc>
+          <w:tcPr>
+            <w:tcW w:w="658" w:type="dxa"/>
+          </w:tcPr>
+          <w:p>
+            <w:pPr>
+              <w:tabs>
+                <w:tab w:val="left" w:pos="2530"/>
+              </w:tabs>
+            </w:pPr>
+          </w:p>
+        </w:tc>
+        <w:tc>
+          <w:tcPr>
+            <w:tcW w:w="658" w:type="dxa"/>
+          </w:tcPr>
+          <w:p>
+            <w:pPr>
+              <w:tabs>
+                <w:tab w:val="left" w:pos="2530"/>
+              </w:tabs>
+            </w:pPr>
+          </w:p>
+        </w:tc>
+        <w:tc>
+          <w:tcPr>
+            <w:tcW w:w="658" w:type="dxa"/>
+          </w:tcPr>
+          <w:p>
+            <w:pPr>
+              <w:tabs>
+                <w:tab w:val="left" w:pos="2530"/>
+              </w:tabs>
+            </w:pPr>
+          </w:p>
+        </w:tc>
+        <w:tc>
+          <w:tcPr>
+            <w:tcW w:w="658" w:type="dxa"/>
+          </w:tcPr>
+          <w:p>
+            <w:pPr>
+              <w:tabs>
+                <w:tab w:val="left" w:pos="2530"/>
+              </w:tabs>
+            </w:pPr>
+          </w:p>
+        </w:tc>
+        <w:tc>
+          <w:tcPr>
+            <w:tcW w:w="658" w:type="dxa"/>
+          </w:tcPr>
+          <w:p>
+            <w:pPr>
+              <w:tabs>
+                <w:tab w:val="left" w:pos="2530"/>
+              </w:tabs>
+            </w:pPr>
+          </w:p>
+        </w:tc>
+        <w:tc>
+          <w:tcPr>
+            <w:tcW w:w="659" w:type="dxa"/>
+          </w:tcPr>
+          <w:p>
+            <w:pPr>
+              <w:tabs>
+                <w:tab w:val="left" w:pos="2530"/>
+              </w:tabs>
+            </w:pPr>
+          </w:p>
+        </w:tc>
+        <w:tc>
+          <w:tcPr>
+            <w:tcW w:w="659" w:type="dxa"/>
           </w:tcPr>
           <w:p>
             <w:pPr>
@@ -862,7 +927,7 @@
       <w:tr>
         <w:tc>
           <w:tcPr>
-            <w:tcW w:w="779" w:type="dxa"/>
+            <w:tcW w:w="1384" w:type="dxa"/>
           </w:tcPr>
           <w:p>
             <w:pPr>
@@ -877,19 +942,19 @@
         </w:tc>
         <w:tc>
           <w:tcPr>
-            <w:tcW w:w="779" w:type="dxa"/>
-          </w:tcPr>
-          <w:p>
-            <w:pPr>
-              <w:tabs>
-                <w:tab w:val="left" w:pos="2530"/>
-              </w:tabs>
-            </w:pPr>
-          </w:p>
-        </w:tc>
-        <w:tc>
-          <w:tcPr>
-            <w:tcW w:w="779" w:type="dxa"/>
+            <w:tcW w:w="1384" w:type="dxa"/>
+          </w:tcPr>
+          <w:p>
+            <w:pPr>
+              <w:tabs>
+                <w:tab w:val="left" w:pos="2530"/>
+              </w:tabs>
+            </w:pPr>
+          </w:p>
+        </w:tc>
+        <w:tc>
+          <w:tcPr>
+            <w:tcW w:w="658" w:type="dxa"/>
           </w:tcPr>
           <w:p>
             <w:pPr>
@@ -904,7 +969,7 @@
         </w:tc>
         <w:tc>
           <w:tcPr>
-            <w:tcW w:w="779" w:type="dxa"/>
+            <w:tcW w:w="658" w:type="dxa"/>
           </w:tcPr>
           <w:p>
             <w:pPr>
@@ -919,7 +984,7 @@
         </w:tc>
         <w:tc>
           <w:tcPr>
-            <w:tcW w:w="779" w:type="dxa"/>
+            <w:tcW w:w="658" w:type="dxa"/>
           </w:tcPr>
           <w:p>
             <w:pPr>
@@ -934,7 +999,7 @@
         </w:tc>
         <w:tc>
           <w:tcPr>
-            <w:tcW w:w="779" w:type="dxa"/>
+            <w:tcW w:w="658" w:type="dxa"/>
           </w:tcPr>
           <w:p>
             <w:pPr>
@@ -949,7 +1014,7 @@
         </w:tc>
         <w:tc>
           <w:tcPr>
-            <w:tcW w:w="779" w:type="dxa"/>
+            <w:tcW w:w="658" w:type="dxa"/>
           </w:tcPr>
           <w:p>
             <w:pPr>
@@ -964,7 +1029,7 @@
         </w:tc>
         <w:tc>
           <w:tcPr>
-            <w:tcW w:w="779" w:type="dxa"/>
+            <w:tcW w:w="658" w:type="dxa"/>
           </w:tcPr>
           <w:p>
             <w:pPr>
@@ -979,7 +1044,7 @@
         </w:tc>
         <w:tc>
           <w:tcPr>
-            <w:tcW w:w="779" w:type="dxa"/>
+            <w:tcW w:w="658" w:type="dxa"/>
           </w:tcPr>
           <w:p>
             <w:pPr>
@@ -994,7 +1059,7 @@
         </w:tc>
         <w:tc>
           <w:tcPr>
-            <w:tcW w:w="779" w:type="dxa"/>
+            <w:tcW w:w="658" w:type="dxa"/>
           </w:tcPr>
           <w:p>
             <w:pPr>
@@ -1009,7 +1074,7 @@
         </w:tc>
         <w:tc>
           <w:tcPr>
-            <w:tcW w:w="780" w:type="dxa"/>
+            <w:tcW w:w="659" w:type="dxa"/>
           </w:tcPr>
           <w:p>
             <w:pPr>
@@ -1024,7 +1089,7 @@
         </w:tc>
         <w:tc>
           <w:tcPr>
-            <w:tcW w:w="780" w:type="dxa"/>
+            <w:tcW w:w="659" w:type="dxa"/>
           </w:tcPr>
           <w:p>
             <w:pPr>
@@ -1041,7 +1106,7 @@
       <w:tr>
         <w:tc>
           <w:tcPr>
-            <w:tcW w:w="779" w:type="dxa"/>
+            <w:tcW w:w="1384" w:type="dxa"/>
           </w:tcPr>
           <w:p>
             <w:pPr>
@@ -1056,19 +1121,19 @@
         </w:tc>
         <w:tc>
           <w:tcPr>
-            <w:tcW w:w="779" w:type="dxa"/>
-          </w:tcPr>
-          <w:p>
-            <w:pPr>
-              <w:tabs>
-                <w:tab w:val="left" w:pos="2530"/>
-              </w:tabs>
-            </w:pPr>
-          </w:p>
-        </w:tc>
-        <w:tc>
-          <w:tcPr>
-            <w:tcW w:w="779" w:type="dxa"/>
+            <w:tcW w:w="1384" w:type="dxa"/>
+          </w:tcPr>
+          <w:p>
+            <w:pPr>
+              <w:tabs>
+                <w:tab w:val="left" w:pos="2530"/>
+              </w:tabs>
+            </w:pPr>
+          </w:p>
+        </w:tc>
+        <w:tc>
+          <w:tcPr>
+            <w:tcW w:w="658" w:type="dxa"/>
           </w:tcPr>
           <w:p>
             <w:pPr>
@@ -1083,7 +1148,7 @@
         </w:tc>
         <w:tc>
           <w:tcPr>
-            <w:tcW w:w="779" w:type="dxa"/>
+            <w:tcW w:w="658" w:type="dxa"/>
           </w:tcPr>
           <w:p>
             <w:pPr>
@@ -1098,7 +1163,7 @@
         </w:tc>
         <w:tc>
           <w:tcPr>
-            <w:tcW w:w="779" w:type="dxa"/>
+            <w:tcW w:w="658" w:type="dxa"/>
           </w:tcPr>
           <w:p>
             <w:pPr>
@@ -1113,7 +1178,7 @@
         </w:tc>
         <w:tc>
           <w:tcPr>
-            <w:tcW w:w="779" w:type="dxa"/>
+            <w:tcW w:w="658" w:type="dxa"/>
           </w:tcPr>
           <w:p>
             <w:pPr>
@@ -1128,7 +1193,7 @@
         </w:tc>
         <w:tc>
           <w:tcPr>
-            <w:tcW w:w="779" w:type="dxa"/>
+            <w:tcW w:w="658" w:type="dxa"/>
           </w:tcPr>
           <w:p>
             <w:pPr>
@@ -1143,7 +1208,7 @@
         </w:tc>
         <w:tc>
           <w:tcPr>
-            <w:tcW w:w="779" w:type="dxa"/>
+            <w:tcW w:w="658" w:type="dxa"/>
           </w:tcPr>
           <w:p>
             <w:pPr>
@@ -1158,7 +1223,7 @@
         </w:tc>
         <w:tc>
           <w:tcPr>
-            <w:tcW w:w="779" w:type="dxa"/>
+            <w:tcW w:w="658" w:type="dxa"/>
           </w:tcPr>
           <w:p>
             <w:pPr>
@@ -1173,7 +1238,7 @@
         </w:tc>
         <w:tc>
           <w:tcPr>
-            <w:tcW w:w="779" w:type="dxa"/>
+            <w:tcW w:w="658" w:type="dxa"/>
           </w:tcPr>
           <w:p>
             <w:pPr>
@@ -1188,7 +1253,7 @@
         </w:tc>
         <w:tc>
           <w:tcPr>
-            <w:tcW w:w="780" w:type="dxa"/>
+            <w:tcW w:w="659" w:type="dxa"/>
           </w:tcPr>
           <w:p>
             <w:pPr>
@@ -1203,7 +1268,7 @@
         </w:tc>
         <w:tc>
           <w:tcPr>
-            <w:tcW w:w="780" w:type="dxa"/>
+            <w:tcW w:w="659" w:type="dxa"/>
           </w:tcPr>
           <w:p>
             <w:pPr>
@@ -1220,35 +1285,34 @@
       <w:tr>
         <w:tc>
           <w:tcPr>
-            <w:tcW w:w="779" w:type="dxa"/>
-          </w:tcPr>
-          <w:p>
-            <w:pPr>
-              <w:tabs>
-                <w:tab w:val="left" w:pos="2530"/>
-              </w:tabs>
-            </w:pPr>
-            <w:r>
-              <w:lastRenderedPageBreak/>
+            <w:tcW w:w="1384" w:type="dxa"/>
+          </w:tcPr>
+          <w:p>
+            <w:pPr>
+              <w:tabs>
+                <w:tab w:val="left" w:pos="2530"/>
+              </w:tabs>
+            </w:pPr>
+            <w:r>
               <w:t>3</w:t>
             </w:r>
           </w:p>
         </w:tc>
         <w:tc>
           <w:tcPr>
-            <w:tcW w:w="779" w:type="dxa"/>
-          </w:tcPr>
-          <w:p>
-            <w:pPr>
-              <w:tabs>
-                <w:tab w:val="left" w:pos="2530"/>
-              </w:tabs>
-            </w:pPr>
-          </w:p>
-        </w:tc>
-        <w:tc>
-          <w:tcPr>
-            <w:tcW w:w="779" w:type="dxa"/>
+            <w:tcW w:w="1384" w:type="dxa"/>
+          </w:tcPr>
+          <w:p>
+            <w:pPr>
+              <w:tabs>
+                <w:tab w:val="left" w:pos="2530"/>
+              </w:tabs>
+            </w:pPr>
+          </w:p>
+        </w:tc>
+        <w:tc>
+          <w:tcPr>
+            <w:tcW w:w="658" w:type="dxa"/>
           </w:tcPr>
           <w:p>
             <w:pPr>
@@ -1263,117 +1327,144 @@
         </w:tc>
         <w:tc>
           <w:tcPr>
-            <w:tcW w:w="779" w:type="dxa"/>
-          </w:tcPr>
-          <w:p>
-            <w:pPr>
-              <w:tabs>
-                <w:tab w:val="left" w:pos="2530"/>
-              </w:tabs>
-            </w:pPr>
-          </w:p>
-        </w:tc>
-        <w:tc>
-          <w:tcPr>
-            <w:tcW w:w="779" w:type="dxa"/>
-          </w:tcPr>
-          <w:p>
-            <w:pPr>
-              <w:tabs>
-                <w:tab w:val="left" w:pos="2530"/>
-              </w:tabs>
-            </w:pPr>
-          </w:p>
-        </w:tc>
-        <w:tc>
-          <w:tcPr>
-            <w:tcW w:w="779" w:type="dxa"/>
-          </w:tcPr>
-          <w:p>
-            <w:pPr>
-              <w:tabs>
-                <w:tab w:val="left" w:pos="2530"/>
-              </w:tabs>
-            </w:pPr>
-          </w:p>
-        </w:tc>
-        <w:tc>
-          <w:tcPr>
-            <w:tcW w:w="779" w:type="dxa"/>
-          </w:tcPr>
-          <w:p>
-            <w:pPr>
-              <w:tabs>
-                <w:tab w:val="left" w:pos="2530"/>
-              </w:tabs>
-            </w:pPr>
-          </w:p>
-        </w:tc>
-        <w:tc>
-          <w:tcPr>
-            <w:tcW w:w="779" w:type="dxa"/>
-          </w:tcPr>
-          <w:p>
-            <w:pPr>
-              <w:tabs>
-                <w:tab w:val="left" w:pos="2530"/>
-              </w:tabs>
-            </w:pPr>
-          </w:p>
-        </w:tc>
-        <w:tc>
-          <w:tcPr>
-            <w:tcW w:w="779" w:type="dxa"/>
-          </w:tcPr>
-          <w:p>
-            <w:pPr>
-              <w:tabs>
-                <w:tab w:val="left" w:pos="2530"/>
-              </w:tabs>
-            </w:pPr>
-          </w:p>
-        </w:tc>
-        <w:tc>
-          <w:tcPr>
-            <w:tcW w:w="779" w:type="dxa"/>
-          </w:tcPr>
-          <w:p>
-            <w:pPr>
-              <w:tabs>
-                <w:tab w:val="left" w:pos="2530"/>
-              </w:tabs>
-            </w:pPr>
-          </w:p>
-        </w:tc>
-        <w:tc>
-          <w:tcPr>
-            <w:tcW w:w="780" w:type="dxa"/>
-          </w:tcPr>
-          <w:p>
-            <w:pPr>
-              <w:tabs>
-                <w:tab w:val="left" w:pos="2530"/>
-              </w:tabs>
-            </w:pPr>
-          </w:p>
-        </w:tc>
-        <w:tc>
-          <w:tcPr>
-            <w:tcW w:w="780" w:type="dxa"/>
-          </w:tcPr>
-          <w:p>
-            <w:pPr>
-              <w:tabs>
-                <w:tab w:val="left" w:pos="2530"/>
-              </w:tabs>
-            </w:pPr>
+            <w:tcW w:w="658" w:type="dxa"/>
+          </w:tcPr>
+          <w:p>
+            <w:pPr>
+              <w:tabs>
+                <w:tab w:val="left" w:pos="2530"/>
+              </w:tabs>
+            </w:pPr>
+            <w:r>
+              <w:t>8</w:t>
+            </w:r>
+          </w:p>
+        </w:tc>
+        <w:tc>
+          <w:tcPr>
+            <w:tcW w:w="658" w:type="dxa"/>
+          </w:tcPr>
+          <w:p>
+            <w:pPr>
+              <w:tabs>
+                <w:tab w:val="left" w:pos="2530"/>
+              </w:tabs>
+            </w:pPr>
+            <w:r>
+              <w:t>386</w:t>
+            </w:r>
+          </w:p>
+        </w:tc>
+        <w:tc>
+          <w:tcPr>
+            <w:tcW w:w="658" w:type="dxa"/>
+          </w:tcPr>
+          <w:p>
+            <w:pPr>
+              <w:tabs>
+                <w:tab w:val="left" w:pos="2530"/>
+              </w:tabs>
+            </w:pPr>
+            <w:r>
+              <w:t>117</w:t>
+            </w:r>
+          </w:p>
+        </w:tc>
+        <w:tc>
+          <w:tcPr>
+            <w:tcW w:w="658" w:type="dxa"/>
+          </w:tcPr>
+          <w:p>
+            <w:pPr>
+              <w:tabs>
+                <w:tab w:val="left" w:pos="2530"/>
+              </w:tabs>
+            </w:pPr>
+            <w:r>
+              <w:t>97</w:t>
+            </w:r>
+          </w:p>
+        </w:tc>
+        <w:tc>
+          <w:tcPr>
+            <w:tcW w:w="658" w:type="dxa"/>
+          </w:tcPr>
+          <w:p>
+            <w:pPr>
+              <w:tabs>
+                <w:tab w:val="left" w:pos="2530"/>
+              </w:tabs>
+            </w:pPr>
+            <w:r>
+              <w:t>70</w:t>
+            </w:r>
+          </w:p>
+        </w:tc>
+        <w:tc>
+          <w:tcPr>
+            <w:tcW w:w="658" w:type="dxa"/>
+          </w:tcPr>
+          <w:p>
+            <w:pPr>
+              <w:tabs>
+                <w:tab w:val="left" w:pos="2530"/>
+              </w:tabs>
+            </w:pPr>
+            <w:r>
+              <w:t>104</w:t>
+            </w:r>
+          </w:p>
+        </w:tc>
+        <w:tc>
+          <w:tcPr>
+            <w:tcW w:w="658" w:type="dxa"/>
+          </w:tcPr>
+          <w:p>
+            <w:pPr>
+              <w:tabs>
+                <w:tab w:val="left" w:pos="2530"/>
+              </w:tabs>
+            </w:pPr>
+            <w:r>
+              <w:t>88</w:t>
+            </w:r>
+          </w:p>
+        </w:tc>
+        <w:tc>
+          <w:tcPr>
+            <w:tcW w:w="659" w:type="dxa"/>
+          </w:tcPr>
+          <w:p>
+            <w:pPr>
+              <w:tabs>
+                <w:tab w:val="left" w:pos="2530"/>
+              </w:tabs>
+            </w:pPr>
+            <w:r>
+              <w:t>25</w:t>
+            </w:r>
+          </w:p>
+        </w:tc>
+        <w:tc>
+          <w:tcPr>
+            <w:tcW w:w="659" w:type="dxa"/>
+          </w:tcPr>
+          <w:p>
+            <w:pPr>
+              <w:tabs>
+                <w:tab w:val="left" w:pos="2530"/>
+              </w:tabs>
+            </w:pPr>
+            <w:r>
+              <w:t>18</w:t>
+            </w:r>
           </w:p>
         </w:tc>
       </w:tr>
       <w:tr>
         <w:tc>
           <w:tcPr>
-            <w:tcW w:w="779" w:type="dxa"/>
+            <w:tcW w:w="1384" w:type="dxa"/>
           </w:tcPr>
           <w:p>
             <w:pPr>
@@ -1388,19 +1479,19 @@
         </w:tc>
         <w:tc>
           <w:tcPr>
-            <w:tcW w:w="779" w:type="dxa"/>
-          </w:tcPr>
-          <w:p>
-            <w:pPr>
-              <w:tabs>
-                <w:tab w:val="left" w:pos="2530"/>
-              </w:tabs>
-            </w:pPr>
-          </w:p>
-        </w:tc>
-        <w:tc>
-          <w:tcPr>
-            <w:tcW w:w="779" w:type="dxa"/>
+            <w:tcW w:w="1384" w:type="dxa"/>
+          </w:tcPr>
+          <w:p>
+            <w:pPr>
+              <w:tabs>
+                <w:tab w:val="left" w:pos="2530"/>
+              </w:tabs>
+            </w:pPr>
+          </w:p>
+        </w:tc>
+        <w:tc>
+          <w:tcPr>
+            <w:tcW w:w="658" w:type="dxa"/>
           </w:tcPr>
           <w:p>
             <w:pPr>
@@ -1415,117 +1506,144 @@
         </w:tc>
         <w:tc>
           <w:tcPr>
-            <w:tcW w:w="779" w:type="dxa"/>
-          </w:tcPr>
-          <w:p>
-            <w:pPr>
-              <w:tabs>
-                <w:tab w:val="left" w:pos="2530"/>
-              </w:tabs>
-            </w:pPr>
-          </w:p>
-        </w:tc>
-        <w:tc>
-          <w:tcPr>
-            <w:tcW w:w="779" w:type="dxa"/>
-          </w:tcPr>
-          <w:p>
-            <w:pPr>
-              <w:tabs>
-                <w:tab w:val="left" w:pos="2530"/>
-              </w:tabs>
-            </w:pPr>
-          </w:p>
-        </w:tc>
-        <w:tc>
-          <w:tcPr>
-            <w:tcW w:w="779" w:type="dxa"/>
-          </w:tcPr>
-          <w:p>
-            <w:pPr>
-              <w:tabs>
-                <w:tab w:val="left" w:pos="2530"/>
-              </w:tabs>
-            </w:pPr>
-          </w:p>
-        </w:tc>
-        <w:tc>
-          <w:tcPr>
-            <w:tcW w:w="779" w:type="dxa"/>
-          </w:tcPr>
-          <w:p>
-            <w:pPr>
-              <w:tabs>
-                <w:tab w:val="left" w:pos="2530"/>
-              </w:tabs>
-            </w:pPr>
-          </w:p>
-        </w:tc>
-        <w:tc>
-          <w:tcPr>
-            <w:tcW w:w="779" w:type="dxa"/>
-          </w:tcPr>
-          <w:p>
-            <w:pPr>
-              <w:tabs>
-                <w:tab w:val="left" w:pos="2530"/>
-              </w:tabs>
-            </w:pPr>
-          </w:p>
-        </w:tc>
-        <w:tc>
-          <w:tcPr>
-            <w:tcW w:w="779" w:type="dxa"/>
-          </w:tcPr>
-          <w:p>
-            <w:pPr>
-              <w:tabs>
-                <w:tab w:val="left" w:pos="2530"/>
-              </w:tabs>
-            </w:pPr>
-          </w:p>
-        </w:tc>
-        <w:tc>
-          <w:tcPr>
-            <w:tcW w:w="779" w:type="dxa"/>
-          </w:tcPr>
-          <w:p>
-            <w:pPr>
-              <w:tabs>
-                <w:tab w:val="left" w:pos="2530"/>
-              </w:tabs>
-            </w:pPr>
-          </w:p>
-        </w:tc>
-        <w:tc>
-          <w:tcPr>
-            <w:tcW w:w="780" w:type="dxa"/>
-          </w:tcPr>
-          <w:p>
-            <w:pPr>
-              <w:tabs>
-                <w:tab w:val="left" w:pos="2530"/>
-              </w:tabs>
-            </w:pPr>
-          </w:p>
-        </w:tc>
-        <w:tc>
-          <w:tcPr>
-            <w:tcW w:w="780" w:type="dxa"/>
-          </w:tcPr>
-          <w:p>
-            <w:pPr>
-              <w:tabs>
-                <w:tab w:val="left" w:pos="2530"/>
-              </w:tabs>
-            </w:pPr>
+            <w:tcW w:w="658" w:type="dxa"/>
+          </w:tcPr>
+          <w:p>
+            <w:pPr>
+              <w:tabs>
+                <w:tab w:val="left" w:pos="2530"/>
+              </w:tabs>
+            </w:pPr>
+            <w:r>
+              <w:t>18</w:t>
+            </w:r>
+          </w:p>
+        </w:tc>
+        <w:tc>
+          <w:tcPr>
+            <w:tcW w:w="658" w:type="dxa"/>
+          </w:tcPr>
+          <w:p>
+            <w:pPr>
+              <w:tabs>
+                <w:tab w:val="left" w:pos="2530"/>
+              </w:tabs>
+            </w:pPr>
+            <w:r>
+              <w:t>127</w:t>
+            </w:r>
+          </w:p>
+        </w:tc>
+        <w:tc>
+          <w:tcPr>
+            <w:tcW w:w="658" w:type="dxa"/>
+          </w:tcPr>
+          <w:p>
+            <w:pPr>
+              <w:tabs>
+                <w:tab w:val="left" w:pos="2530"/>
+              </w:tabs>
+            </w:pPr>
+            <w:r>
+              <w:t>325</w:t>
+            </w:r>
+          </w:p>
+        </w:tc>
+        <w:tc>
+          <w:tcPr>
+            <w:tcW w:w="658" w:type="dxa"/>
+          </w:tcPr>
+          <w:p>
+            <w:pPr>
+              <w:tabs>
+                <w:tab w:val="left" w:pos="2530"/>
+              </w:tabs>
+            </w:pPr>
+            <w:r>
+              <w:t>45</w:t>
+            </w:r>
+          </w:p>
+        </w:tc>
+        <w:tc>
+          <w:tcPr>
+            <w:tcW w:w="658" w:type="dxa"/>
+          </w:tcPr>
+          <w:p>
+            <w:pPr>
+              <w:tabs>
+                <w:tab w:val="left" w:pos="2530"/>
+              </w:tabs>
+            </w:pPr>
+            <w:r>
+              <w:t>136</w:t>
+            </w:r>
+          </w:p>
+        </w:tc>
+        <w:tc>
+          <w:tcPr>
+            <w:tcW w:w="658" w:type="dxa"/>
+          </w:tcPr>
+          <w:p>
+            <w:pPr>
+              <w:tabs>
+                <w:tab w:val="left" w:pos="2530"/>
+              </w:tabs>
+            </w:pPr>
+            <w:r>
+              <w:t>186</w:t>
+            </w:r>
+          </w:p>
+        </w:tc>
+        <w:tc>
+          <w:tcPr>
+            <w:tcW w:w="658" w:type="dxa"/>
+          </w:tcPr>
+          <w:p>
+            <w:pPr>
+              <w:tabs>
+                <w:tab w:val="left" w:pos="2530"/>
+              </w:tabs>
+            </w:pPr>
+            <w:r>
+              <w:t>89</w:t>
+            </w:r>
+          </w:p>
+        </w:tc>
+        <w:tc>
+          <w:tcPr>
+            <w:tcW w:w="659" w:type="dxa"/>
+          </w:tcPr>
+          <w:p>
+            <w:pPr>
+              <w:tabs>
+                <w:tab w:val="left" w:pos="2530"/>
+              </w:tabs>
+            </w:pPr>
+            <w:r>
+              <w:t>13</w:t>
+            </w:r>
+          </w:p>
+        </w:tc>
+        <w:tc>
+          <w:tcPr>
+            <w:tcW w:w="659" w:type="dxa"/>
+          </w:tcPr>
+          <w:p>
+            <w:pPr>
+              <w:tabs>
+                <w:tab w:val="left" w:pos="2530"/>
+              </w:tabs>
+            </w:pPr>
+            <w:r>
+              <w:t>22</w:t>
+            </w:r>
           </w:p>
         </w:tc>
       </w:tr>
       <w:tr>
         <w:tc>
           <w:tcPr>
-            <w:tcW w:w="779" w:type="dxa"/>
+            <w:tcW w:w="1384" w:type="dxa"/>
           </w:tcPr>
           <w:p>
             <w:pPr>
@@ -1540,19 +1658,19 @@
         </w:tc>
         <w:tc>
           <w:tcPr>
-            <w:tcW w:w="779" w:type="dxa"/>
-          </w:tcPr>
-          <w:p>
-            <w:pPr>
-              <w:tabs>
-                <w:tab w:val="left" w:pos="2530"/>
-              </w:tabs>
-            </w:pPr>
-          </w:p>
-        </w:tc>
-        <w:tc>
-          <w:tcPr>
-            <w:tcW w:w="779" w:type="dxa"/>
+            <w:tcW w:w="1384" w:type="dxa"/>
+          </w:tcPr>
+          <w:p>
+            <w:pPr>
+              <w:tabs>
+                <w:tab w:val="left" w:pos="2530"/>
+              </w:tabs>
+            </w:pPr>
+          </w:p>
+        </w:tc>
+        <w:tc>
+          <w:tcPr>
+            <w:tcW w:w="658" w:type="dxa"/>
           </w:tcPr>
           <w:p>
             <w:pPr>
@@ -1567,117 +1685,144 @@
         </w:tc>
         <w:tc>
           <w:tcPr>
-            <w:tcW w:w="779" w:type="dxa"/>
-          </w:tcPr>
-          <w:p>
-            <w:pPr>
-              <w:tabs>
-                <w:tab w:val="left" w:pos="2530"/>
-              </w:tabs>
-            </w:pPr>
-          </w:p>
-        </w:tc>
-        <w:tc>
-          <w:tcPr>
-            <w:tcW w:w="779" w:type="dxa"/>
-          </w:tcPr>
-          <w:p>
-            <w:pPr>
-              <w:tabs>
-                <w:tab w:val="left" w:pos="2530"/>
-              </w:tabs>
-            </w:pPr>
-          </w:p>
-        </w:tc>
-        <w:tc>
-          <w:tcPr>
-            <w:tcW w:w="779" w:type="dxa"/>
-          </w:tcPr>
-          <w:p>
-            <w:pPr>
-              <w:tabs>
-                <w:tab w:val="left" w:pos="2530"/>
-              </w:tabs>
-            </w:pPr>
-          </w:p>
-        </w:tc>
-        <w:tc>
-          <w:tcPr>
-            <w:tcW w:w="779" w:type="dxa"/>
-          </w:tcPr>
-          <w:p>
-            <w:pPr>
-              <w:tabs>
-                <w:tab w:val="left" w:pos="2530"/>
-              </w:tabs>
-            </w:pPr>
-          </w:p>
-        </w:tc>
-        <w:tc>
-          <w:tcPr>
-            <w:tcW w:w="779" w:type="dxa"/>
-          </w:tcPr>
-          <w:p>
-            <w:pPr>
-              <w:tabs>
-                <w:tab w:val="left" w:pos="2530"/>
-              </w:tabs>
-            </w:pPr>
-          </w:p>
-        </w:tc>
-        <w:tc>
-          <w:tcPr>
-            <w:tcW w:w="779" w:type="dxa"/>
-          </w:tcPr>
-          <w:p>
-            <w:pPr>
-              <w:tabs>
-                <w:tab w:val="left" w:pos="2530"/>
-              </w:tabs>
-            </w:pPr>
-          </w:p>
-        </w:tc>
-        <w:tc>
-          <w:tcPr>
-            <w:tcW w:w="779" w:type="dxa"/>
-          </w:tcPr>
-          <w:p>
-            <w:pPr>
-              <w:tabs>
-                <w:tab w:val="left" w:pos="2530"/>
-              </w:tabs>
-            </w:pPr>
-          </w:p>
-        </w:tc>
-        <w:tc>
-          <w:tcPr>
-            <w:tcW w:w="780" w:type="dxa"/>
-          </w:tcPr>
-          <w:p>
-            <w:pPr>
-              <w:tabs>
-                <w:tab w:val="left" w:pos="2530"/>
-              </w:tabs>
-            </w:pPr>
-          </w:p>
-        </w:tc>
-        <w:tc>
-          <w:tcPr>
-            <w:tcW w:w="780" w:type="dxa"/>
-          </w:tcPr>
-          <w:p>
-            <w:pPr>
-              <w:tabs>
-                <w:tab w:val="left" w:pos="2530"/>
-              </w:tabs>
-            </w:pPr>
+            <w:tcW w:w="658" w:type="dxa"/>
+          </w:tcPr>
+          <w:p>
+            <w:pPr>
+              <w:tabs>
+                <w:tab w:val="left" w:pos="2530"/>
+              </w:tabs>
+            </w:pPr>
+            <w:r>
+              <w:t>6</w:t>
+            </w:r>
+          </w:p>
+        </w:tc>
+        <w:tc>
+          <w:tcPr>
+            <w:tcW w:w="658" w:type="dxa"/>
+          </w:tcPr>
+          <w:p>
+            <w:pPr>
+              <w:tabs>
+                <w:tab w:val="left" w:pos="2530"/>
+              </w:tabs>
+            </w:pPr>
+            <w:r>
+              <w:t>270</w:t>
+            </w:r>
+          </w:p>
+        </w:tc>
+        <w:tc>
+          <w:tcPr>
+            <w:tcW w:w="658" w:type="dxa"/>
+          </w:tcPr>
+          <w:p>
+            <w:pPr>
+              <w:tabs>
+                <w:tab w:val="left" w:pos="2530"/>
+              </w:tabs>
+            </w:pPr>
+            <w:r>
+              <w:t>69</w:t>
+            </w:r>
+          </w:p>
+        </w:tc>
+        <w:tc>
+          <w:tcPr>
+            <w:tcW w:w="658" w:type="dxa"/>
+          </w:tcPr>
+          <w:p>
+            <w:pPr>
+              <w:tabs>
+                <w:tab w:val="left" w:pos="2530"/>
+              </w:tabs>
+            </w:pPr>
+            <w:r>
+              <w:t>259</w:t>
+            </w:r>
+          </w:p>
+        </w:tc>
+        <w:tc>
+          <w:tcPr>
+            <w:tcW w:w="658" w:type="dxa"/>
+          </w:tcPr>
+          <w:p>
+            <w:pPr>
+              <w:tabs>
+                <w:tab w:val="left" w:pos="2530"/>
+              </w:tabs>
+            </w:pPr>
+            <w:r>
+              <w:t>38</w:t>
+            </w:r>
+          </w:p>
+        </w:tc>
+        <w:tc>
+          <w:tcPr>
+            <w:tcW w:w="658" w:type="dxa"/>
+          </w:tcPr>
+          <w:p>
+            <w:pPr>
+              <w:tabs>
+                <w:tab w:val="left" w:pos="2530"/>
+              </w:tabs>
+            </w:pPr>
+            <w:r>
+              <w:t>162</w:t>
+            </w:r>
+          </w:p>
+        </w:tc>
+        <w:tc>
+          <w:tcPr>
+            <w:tcW w:w="658" w:type="dxa"/>
+          </w:tcPr>
+          <w:p>
+            <w:pPr>
+              <w:tabs>
+                <w:tab w:val="left" w:pos="2530"/>
+              </w:tabs>
+            </w:pPr>
+            <w:r>
+              <w:t>114</w:t>
+            </w:r>
+          </w:p>
+        </w:tc>
+        <w:tc>
+          <w:tcPr>
+            <w:tcW w:w="659" w:type="dxa"/>
+          </w:tcPr>
+          <w:p>
+            <w:pPr>
+              <w:tabs>
+                <w:tab w:val="left" w:pos="2530"/>
+              </w:tabs>
+            </w:pPr>
+            <w:r>
+              <w:t>22</w:t>
+            </w:r>
+          </w:p>
+        </w:tc>
+        <w:tc>
+          <w:tcPr>
+            <w:tcW w:w="659" w:type="dxa"/>
+          </w:tcPr>
+          <w:p>
+            <w:pPr>
+              <w:tabs>
+                <w:tab w:val="left" w:pos="2530"/>
+              </w:tabs>
+            </w:pPr>
+            <w:r>
+              <w:t>7</w:t>
+            </w:r>
           </w:p>
         </w:tc>
       </w:tr>
       <w:tr>
         <w:tc>
           <w:tcPr>
-            <w:tcW w:w="779" w:type="dxa"/>
+            <w:tcW w:w="1384" w:type="dxa"/>
           </w:tcPr>
           <w:p>
             <w:pPr>
@@ -1692,19 +1837,19 @@
         </w:tc>
         <w:tc>
           <w:tcPr>
-            <w:tcW w:w="779" w:type="dxa"/>
-          </w:tcPr>
-          <w:p>
-            <w:pPr>
-              <w:tabs>
-                <w:tab w:val="left" w:pos="2530"/>
-              </w:tabs>
-            </w:pPr>
-          </w:p>
-        </w:tc>
-        <w:tc>
-          <w:tcPr>
-            <w:tcW w:w="779" w:type="dxa"/>
+            <w:tcW w:w="1384" w:type="dxa"/>
+          </w:tcPr>
+          <w:p>
+            <w:pPr>
+              <w:tabs>
+                <w:tab w:val="left" w:pos="2530"/>
+              </w:tabs>
+            </w:pPr>
+          </w:p>
+        </w:tc>
+        <w:tc>
+          <w:tcPr>
+            <w:tcW w:w="658" w:type="dxa"/>
           </w:tcPr>
           <w:p>
             <w:pPr>
@@ -1719,117 +1864,144 @@
         </w:tc>
         <w:tc>
           <w:tcPr>
-            <w:tcW w:w="779" w:type="dxa"/>
-          </w:tcPr>
-          <w:p>
-            <w:pPr>
-              <w:tabs>
-                <w:tab w:val="left" w:pos="2530"/>
-              </w:tabs>
-            </w:pPr>
-          </w:p>
-        </w:tc>
-        <w:tc>
-          <w:tcPr>
-            <w:tcW w:w="779" w:type="dxa"/>
-          </w:tcPr>
-          <w:p>
-            <w:pPr>
-              <w:tabs>
-                <w:tab w:val="left" w:pos="2530"/>
-              </w:tabs>
-            </w:pPr>
-          </w:p>
-        </w:tc>
-        <w:tc>
-          <w:tcPr>
-            <w:tcW w:w="779" w:type="dxa"/>
-          </w:tcPr>
-          <w:p>
-            <w:pPr>
-              <w:tabs>
-                <w:tab w:val="left" w:pos="2530"/>
-              </w:tabs>
-            </w:pPr>
-          </w:p>
-        </w:tc>
-        <w:tc>
-          <w:tcPr>
-            <w:tcW w:w="779" w:type="dxa"/>
-          </w:tcPr>
-          <w:p>
-            <w:pPr>
-              <w:tabs>
-                <w:tab w:val="left" w:pos="2530"/>
-              </w:tabs>
-            </w:pPr>
-          </w:p>
-        </w:tc>
-        <w:tc>
-          <w:tcPr>
-            <w:tcW w:w="779" w:type="dxa"/>
-          </w:tcPr>
-          <w:p>
-            <w:pPr>
-              <w:tabs>
-                <w:tab w:val="left" w:pos="2530"/>
-              </w:tabs>
-            </w:pPr>
-          </w:p>
-        </w:tc>
-        <w:tc>
-          <w:tcPr>
-            <w:tcW w:w="779" w:type="dxa"/>
-          </w:tcPr>
-          <w:p>
-            <w:pPr>
-              <w:tabs>
-                <w:tab w:val="left" w:pos="2530"/>
-              </w:tabs>
-            </w:pPr>
-          </w:p>
-        </w:tc>
-        <w:tc>
-          <w:tcPr>
-            <w:tcW w:w="779" w:type="dxa"/>
-          </w:tcPr>
-          <w:p>
-            <w:pPr>
-              <w:tabs>
-                <w:tab w:val="left" w:pos="2530"/>
-              </w:tabs>
-            </w:pPr>
-          </w:p>
-        </w:tc>
-        <w:tc>
-          <w:tcPr>
-            <w:tcW w:w="780" w:type="dxa"/>
-          </w:tcPr>
-          <w:p>
-            <w:pPr>
-              <w:tabs>
-                <w:tab w:val="left" w:pos="2530"/>
-              </w:tabs>
-            </w:pPr>
-          </w:p>
-        </w:tc>
-        <w:tc>
-          <w:tcPr>
-            <w:tcW w:w="780" w:type="dxa"/>
-          </w:tcPr>
-          <w:p>
-            <w:pPr>
-              <w:tabs>
-                <w:tab w:val="left" w:pos="2530"/>
-              </w:tabs>
-            </w:pPr>
+            <w:tcW w:w="658" w:type="dxa"/>
+          </w:tcPr>
+          <w:p>
+            <w:pPr>
+              <w:tabs>
+                <w:tab w:val="left" w:pos="2530"/>
+              </w:tabs>
+            </w:pPr>
+            <w:r>
+              <w:t>7</w:t>
+            </w:r>
+          </w:p>
+        </w:tc>
+        <w:tc>
+          <w:tcPr>
+            <w:tcW w:w="658" w:type="dxa"/>
+          </w:tcPr>
+          <w:p>
+            <w:pPr>
+              <w:tabs>
+                <w:tab w:val="left" w:pos="2530"/>
+              </w:tabs>
+            </w:pPr>
+            <w:r>
+              <w:t>151</w:t>
+            </w:r>
+          </w:p>
+        </w:tc>
+        <w:tc>
+          <w:tcPr>
+            <w:tcW w:w="658" w:type="dxa"/>
+          </w:tcPr>
+          <w:p>
+            <w:pPr>
+              <w:tabs>
+                <w:tab w:val="left" w:pos="2530"/>
+              </w:tabs>
+            </w:pPr>
+            <w:r>
+              <w:t>222</w:t>
+            </w:r>
+          </w:p>
+        </w:tc>
+        <w:tc>
+          <w:tcPr>
+            <w:tcW w:w="658" w:type="dxa"/>
+          </w:tcPr>
+          <w:p>
+            <w:pPr>
+              <w:tabs>
+                <w:tab w:val="left" w:pos="2530"/>
+              </w:tabs>
+            </w:pPr>
+            <w:r>
+              <w:t>49</w:t>
+            </w:r>
+          </w:p>
+        </w:tc>
+        <w:tc>
+          <w:tcPr>
+            <w:tcW w:w="658" w:type="dxa"/>
+          </w:tcPr>
+          <w:p>
+            <w:pPr>
+              <w:tabs>
+                <w:tab w:val="left" w:pos="2530"/>
+              </w:tabs>
+            </w:pPr>
+            <w:r>
+              <w:t>281</w:t>
+            </w:r>
+          </w:p>
+        </w:tc>
+        <w:tc>
+          <w:tcPr>
+            <w:tcW w:w="658" w:type="dxa"/>
+          </w:tcPr>
+          <w:p>
+            <w:pPr>
+              <w:tabs>
+                <w:tab w:val="left" w:pos="2530"/>
+              </w:tabs>
+            </w:pPr>
+            <w:r>
+              <w:t>111</w:t>
+            </w:r>
+          </w:p>
+        </w:tc>
+        <w:tc>
+          <w:tcPr>
+            <w:tcW w:w="658" w:type="dxa"/>
+          </w:tcPr>
+          <w:p>
+            <w:pPr>
+              <w:tabs>
+                <w:tab w:val="left" w:pos="2530"/>
+              </w:tabs>
+            </w:pPr>
+            <w:r>
+              <w:t>125</w:t>
+            </w:r>
+          </w:p>
+        </w:tc>
+        <w:tc>
+          <w:tcPr>
+            <w:tcW w:w="659" w:type="dxa"/>
+          </w:tcPr>
+          <w:p>
+            <w:pPr>
+              <w:tabs>
+                <w:tab w:val="left" w:pos="2530"/>
+              </w:tabs>
+            </w:pPr>
+            <w:r>
+              <w:t>20</w:t>
+            </w:r>
+          </w:p>
+        </w:tc>
+        <w:tc>
+          <w:tcPr>
+            <w:tcW w:w="659" w:type="dxa"/>
+          </w:tcPr>
+          <w:p>
+            <w:pPr>
+              <w:tabs>
+                <w:tab w:val="left" w:pos="2530"/>
+              </w:tabs>
+            </w:pPr>
+            <w:r>
+              <w:t>15</w:t>
+            </w:r>
           </w:p>
         </w:tc>
       </w:tr>
       <w:tr>
         <w:tc>
           <w:tcPr>
-            <w:tcW w:w="779" w:type="dxa"/>
+            <w:tcW w:w="1384" w:type="dxa"/>
           </w:tcPr>
           <w:p>
             <w:pPr>
@@ -1844,19 +2016,19 @@
         </w:tc>
         <w:tc>
           <w:tcPr>
-            <w:tcW w:w="779" w:type="dxa"/>
-          </w:tcPr>
-          <w:p>
-            <w:pPr>
-              <w:tabs>
-                <w:tab w:val="left" w:pos="2530"/>
-              </w:tabs>
-            </w:pPr>
-          </w:p>
-        </w:tc>
-        <w:tc>
-          <w:tcPr>
-            <w:tcW w:w="779" w:type="dxa"/>
+            <w:tcW w:w="1384" w:type="dxa"/>
+          </w:tcPr>
+          <w:p>
+            <w:pPr>
+              <w:tabs>
+                <w:tab w:val="left" w:pos="2530"/>
+              </w:tabs>
+            </w:pPr>
+          </w:p>
+        </w:tc>
+        <w:tc>
+          <w:tcPr>
+            <w:tcW w:w="658" w:type="dxa"/>
           </w:tcPr>
           <w:p>
             <w:pPr>
@@ -1871,117 +2043,144 @@
         </w:tc>
         <w:tc>
           <w:tcPr>
-            <w:tcW w:w="779" w:type="dxa"/>
-          </w:tcPr>
-          <w:p>
-            <w:pPr>
-              <w:tabs>
-                <w:tab w:val="left" w:pos="2530"/>
-              </w:tabs>
-            </w:pPr>
-          </w:p>
-        </w:tc>
-        <w:tc>
-          <w:tcPr>
-            <w:tcW w:w="779" w:type="dxa"/>
-          </w:tcPr>
-          <w:p>
-            <w:pPr>
-              <w:tabs>
-                <w:tab w:val="left" w:pos="2530"/>
-              </w:tabs>
-            </w:pPr>
-          </w:p>
-        </w:tc>
-        <w:tc>
-          <w:tcPr>
-            <w:tcW w:w="779" w:type="dxa"/>
-          </w:tcPr>
-          <w:p>
-            <w:pPr>
-              <w:tabs>
-                <w:tab w:val="left" w:pos="2530"/>
-              </w:tabs>
-            </w:pPr>
-          </w:p>
-        </w:tc>
-        <w:tc>
-          <w:tcPr>
-            <w:tcW w:w="779" w:type="dxa"/>
-          </w:tcPr>
-          <w:p>
-            <w:pPr>
-              <w:tabs>
-                <w:tab w:val="left" w:pos="2530"/>
-              </w:tabs>
-            </w:pPr>
-          </w:p>
-        </w:tc>
-        <w:tc>
-          <w:tcPr>
-            <w:tcW w:w="779" w:type="dxa"/>
-          </w:tcPr>
-          <w:p>
-            <w:pPr>
-              <w:tabs>
-                <w:tab w:val="left" w:pos="2530"/>
-              </w:tabs>
-            </w:pPr>
-          </w:p>
-        </w:tc>
-        <w:tc>
-          <w:tcPr>
-            <w:tcW w:w="779" w:type="dxa"/>
-          </w:tcPr>
-          <w:p>
-            <w:pPr>
-              <w:tabs>
-                <w:tab w:val="left" w:pos="2530"/>
-              </w:tabs>
-            </w:pPr>
-          </w:p>
-        </w:tc>
-        <w:tc>
-          <w:tcPr>
-            <w:tcW w:w="779" w:type="dxa"/>
-          </w:tcPr>
-          <w:p>
-            <w:pPr>
-              <w:tabs>
-                <w:tab w:val="left" w:pos="2530"/>
-              </w:tabs>
-            </w:pPr>
-          </w:p>
-        </w:tc>
-        <w:tc>
-          <w:tcPr>
-            <w:tcW w:w="780" w:type="dxa"/>
-          </w:tcPr>
-          <w:p>
-            <w:pPr>
-              <w:tabs>
-                <w:tab w:val="left" w:pos="2530"/>
-              </w:tabs>
-            </w:pPr>
-          </w:p>
-        </w:tc>
-        <w:tc>
-          <w:tcPr>
-            <w:tcW w:w="780" w:type="dxa"/>
-          </w:tcPr>
-          <w:p>
-            <w:pPr>
-              <w:tabs>
-                <w:tab w:val="left" w:pos="2530"/>
-              </w:tabs>
-            </w:pPr>
+            <w:tcW w:w="658" w:type="dxa"/>
+          </w:tcPr>
+          <w:p>
+            <w:pPr>
+              <w:tabs>
+                <w:tab w:val="left" w:pos="2530"/>
+              </w:tabs>
+            </w:pPr>
+            <w:r>
+              <w:t>7</w:t>
+            </w:r>
+          </w:p>
+        </w:tc>
+        <w:tc>
+          <w:tcPr>
+            <w:tcW w:w="658" w:type="dxa"/>
+          </w:tcPr>
+          <w:p>
+            <w:pPr>
+              <w:tabs>
+                <w:tab w:val="left" w:pos="2530"/>
+              </w:tabs>
+            </w:pPr>
+            <w:r>
+              <w:t>120</w:t>
+            </w:r>
+          </w:p>
+        </w:tc>
+        <w:tc>
+          <w:tcPr>
+            <w:tcW w:w="658" w:type="dxa"/>
+          </w:tcPr>
+          <w:p>
+            <w:pPr>
+              <w:tabs>
+                <w:tab w:val="left" w:pos="2530"/>
+              </w:tabs>
+            </w:pPr>
+            <w:r>
+              <w:t>125</w:t>
+            </w:r>
+          </w:p>
+        </w:tc>
+        <w:tc>
+          <w:tcPr>
+            <w:tcW w:w="658" w:type="dxa"/>
+          </w:tcPr>
+          <w:p>
+            <w:pPr>
+              <w:tabs>
+                <w:tab w:val="left" w:pos="2530"/>
+              </w:tabs>
+            </w:pPr>
+            <w:r>
+              <w:t>93</w:t>
+            </w:r>
+          </w:p>
+        </w:tc>
+        <w:tc>
+          <w:tcPr>
+            <w:tcW w:w="658" w:type="dxa"/>
+          </w:tcPr>
+          <w:p>
+            <w:pPr>
+              <w:tabs>
+                <w:tab w:val="left" w:pos="2530"/>
+              </w:tabs>
+            </w:pPr>
+            <w:r>
+              <w:t>23</w:t>
+            </w:r>
+          </w:p>
+        </w:tc>
+        <w:tc>
+          <w:tcPr>
+            <w:tcW w:w="658" w:type="dxa"/>
+          </w:tcPr>
+          <w:p>
+            <w:pPr>
+              <w:tabs>
+                <w:tab w:val="left" w:pos="2530"/>
+              </w:tabs>
+            </w:pPr>
+            <w:r>
+              <w:t>557</w:t>
+            </w:r>
+          </w:p>
+        </w:tc>
+        <w:tc>
+          <w:tcPr>
+            <w:tcW w:w="658" w:type="dxa"/>
+          </w:tcPr>
+          <w:p>
+            <w:pPr>
+              <w:tabs>
+                <w:tab w:val="left" w:pos="2530"/>
+              </w:tabs>
+            </w:pPr>
+            <w:r>
+              <w:t>33</w:t>
+            </w:r>
+          </w:p>
+        </w:tc>
+        <w:tc>
+          <w:tcPr>
+            <w:tcW w:w="659" w:type="dxa"/>
+          </w:tcPr>
+          <w:p>
+            <w:pPr>
+              <w:tabs>
+                <w:tab w:val="left" w:pos="2530"/>
+              </w:tabs>
+            </w:pPr>
+            <w:r>
+              <w:t>9</w:t>
+            </w:r>
+          </w:p>
+        </w:tc>
+        <w:tc>
+          <w:tcPr>
+            <w:tcW w:w="659" w:type="dxa"/>
+          </w:tcPr>
+          <w:p>
+            <w:pPr>
+              <w:tabs>
+                <w:tab w:val="left" w:pos="2530"/>
+              </w:tabs>
+            </w:pPr>
+            <w:r>
+              <w:t>23</w:t>
+            </w:r>
           </w:p>
         </w:tc>
       </w:tr>
       <w:tr>
         <w:tc>
           <w:tcPr>
-            <w:tcW w:w="779" w:type="dxa"/>
+            <w:tcW w:w="1384" w:type="dxa"/>
           </w:tcPr>
           <w:p>
             <w:pPr>
@@ -1996,19 +2195,19 @@
         </w:tc>
         <w:tc>
           <w:tcPr>
-            <w:tcW w:w="779" w:type="dxa"/>
-          </w:tcPr>
-          <w:p>
-            <w:pPr>
-              <w:tabs>
-                <w:tab w:val="left" w:pos="2530"/>
-              </w:tabs>
-            </w:pPr>
-          </w:p>
-        </w:tc>
-        <w:tc>
-          <w:tcPr>
-            <w:tcW w:w="779" w:type="dxa"/>
+            <w:tcW w:w="1384" w:type="dxa"/>
+          </w:tcPr>
+          <w:p>
+            <w:pPr>
+              <w:tabs>
+                <w:tab w:val="left" w:pos="2530"/>
+              </w:tabs>
+            </w:pPr>
+          </w:p>
+        </w:tc>
+        <w:tc>
+          <w:tcPr>
+            <w:tcW w:w="658" w:type="dxa"/>
           </w:tcPr>
           <w:p>
             <w:pPr>
@@ -2023,117 +2222,144 @@
         </w:tc>
         <w:tc>
           <w:tcPr>
-            <w:tcW w:w="779" w:type="dxa"/>
-          </w:tcPr>
-          <w:p>
-            <w:pPr>
-              <w:tabs>
-                <w:tab w:val="left" w:pos="2530"/>
-              </w:tabs>
-            </w:pPr>
-          </w:p>
-        </w:tc>
-        <w:tc>
-          <w:tcPr>
-            <w:tcW w:w="779" w:type="dxa"/>
-          </w:tcPr>
-          <w:p>
-            <w:pPr>
-              <w:tabs>
-                <w:tab w:val="left" w:pos="2530"/>
-              </w:tabs>
-            </w:pPr>
-          </w:p>
-        </w:tc>
-        <w:tc>
-          <w:tcPr>
-            <w:tcW w:w="779" w:type="dxa"/>
-          </w:tcPr>
-          <w:p>
-            <w:pPr>
-              <w:tabs>
-                <w:tab w:val="left" w:pos="2530"/>
-              </w:tabs>
-            </w:pPr>
-          </w:p>
-        </w:tc>
-        <w:tc>
-          <w:tcPr>
-            <w:tcW w:w="779" w:type="dxa"/>
-          </w:tcPr>
-          <w:p>
-            <w:pPr>
-              <w:tabs>
-                <w:tab w:val="left" w:pos="2530"/>
-              </w:tabs>
-            </w:pPr>
-          </w:p>
-        </w:tc>
-        <w:tc>
-          <w:tcPr>
-            <w:tcW w:w="779" w:type="dxa"/>
-          </w:tcPr>
-          <w:p>
-            <w:pPr>
-              <w:tabs>
-                <w:tab w:val="left" w:pos="2530"/>
-              </w:tabs>
-            </w:pPr>
-          </w:p>
-        </w:tc>
-        <w:tc>
-          <w:tcPr>
-            <w:tcW w:w="779" w:type="dxa"/>
-          </w:tcPr>
-          <w:p>
-            <w:pPr>
-              <w:tabs>
-                <w:tab w:val="left" w:pos="2530"/>
-              </w:tabs>
-            </w:pPr>
-          </w:p>
-        </w:tc>
-        <w:tc>
-          <w:tcPr>
-            <w:tcW w:w="779" w:type="dxa"/>
-          </w:tcPr>
-          <w:p>
-            <w:pPr>
-              <w:tabs>
-                <w:tab w:val="left" w:pos="2530"/>
-              </w:tabs>
-            </w:pPr>
-          </w:p>
-        </w:tc>
-        <w:tc>
-          <w:tcPr>
-            <w:tcW w:w="780" w:type="dxa"/>
-          </w:tcPr>
-          <w:p>
-            <w:pPr>
-              <w:tabs>
-                <w:tab w:val="left" w:pos="2530"/>
-              </w:tabs>
-            </w:pPr>
-          </w:p>
-        </w:tc>
-        <w:tc>
-          <w:tcPr>
-            <w:tcW w:w="780" w:type="dxa"/>
-          </w:tcPr>
-          <w:p>
-            <w:pPr>
-              <w:tabs>
-                <w:tab w:val="left" w:pos="2530"/>
-              </w:tabs>
-            </w:pPr>
+            <w:tcW w:w="658" w:type="dxa"/>
+          </w:tcPr>
+          <w:p>
+            <w:pPr>
+              <w:tabs>
+                <w:tab w:val="left" w:pos="2530"/>
+              </w:tabs>
+            </w:pPr>
+            <w:r>
+              <w:t>7</w:t>
+            </w:r>
+          </w:p>
+        </w:tc>
+        <w:tc>
+          <w:tcPr>
+            <w:tcW w:w="658" w:type="dxa"/>
+          </w:tcPr>
+          <w:p>
+            <w:pPr>
+              <w:tabs>
+                <w:tab w:val="left" w:pos="2530"/>
+              </w:tabs>
+            </w:pPr>
+            <w:r>
+              <w:t>73</w:t>
+            </w:r>
+          </w:p>
+        </w:tc>
+        <w:tc>
+          <w:tcPr>
+            <w:tcW w:w="658" w:type="dxa"/>
+          </w:tcPr>
+          <w:p>
+            <w:pPr>
+              <w:tabs>
+                <w:tab w:val="left" w:pos="2530"/>
+              </w:tabs>
+            </w:pPr>
+            <w:r>
+              <w:t>98</w:t>
+            </w:r>
+          </w:p>
+        </w:tc>
+        <w:tc>
+          <w:tcPr>
+            <w:tcW w:w="658" w:type="dxa"/>
+          </w:tcPr>
+          <w:p>
+            <w:pPr>
+              <w:tabs>
+                <w:tab w:val="left" w:pos="2530"/>
+              </w:tabs>
+            </w:pPr>
+            <w:r>
+              <w:t>77</w:t>
+            </w:r>
+          </w:p>
+        </w:tc>
+        <w:tc>
+          <w:tcPr>
+            <w:tcW w:w="658" w:type="dxa"/>
+          </w:tcPr>
+          <w:p>
+            <w:pPr>
+              <w:tabs>
+                <w:tab w:val="left" w:pos="2530"/>
+              </w:tabs>
+            </w:pPr>
+            <w:r>
+              <w:t>94</w:t>
+            </w:r>
+          </w:p>
+        </w:tc>
+        <w:tc>
+          <w:tcPr>
+            <w:tcW w:w="658" w:type="dxa"/>
+          </w:tcPr>
+          <w:p>
+            <w:pPr>
+              <w:tabs>
+                <w:tab w:val="left" w:pos="2530"/>
+              </w:tabs>
+            </w:pPr>
+            <w:r>
+              <w:t>54</w:t>
+            </w:r>
+          </w:p>
+        </w:tc>
+        <w:tc>
+          <w:tcPr>
+            <w:tcW w:w="658" w:type="dxa"/>
+          </w:tcPr>
+          <w:p>
+            <w:pPr>
+              <w:tabs>
+                <w:tab w:val="left" w:pos="2530"/>
+              </w:tabs>
+            </w:pPr>
+            <w:r>
+              <w:t>533</w:t>
+            </w:r>
+          </w:p>
+        </w:tc>
+        <w:tc>
+          <w:tcPr>
+            <w:tcW w:w="659" w:type="dxa"/>
+          </w:tcPr>
+          <w:p>
+            <w:pPr>
+              <w:tabs>
+                <w:tab w:val="left" w:pos="2530"/>
+              </w:tabs>
+            </w:pPr>
+            <w:r>
+              <w:t>13</w:t>
+            </w:r>
+          </w:p>
+        </w:tc>
+        <w:tc>
+          <w:tcPr>
+            <w:tcW w:w="659" w:type="dxa"/>
+          </w:tcPr>
+          <w:p>
+            <w:pPr>
+              <w:tabs>
+                <w:tab w:val="left" w:pos="2530"/>
+              </w:tabs>
+            </w:pPr>
+            <w:r>
+              <w:t>19</w:t>
+            </w:r>
           </w:p>
         </w:tc>
       </w:tr>
       <w:tr>
         <w:tc>
           <w:tcPr>
-            <w:tcW w:w="779" w:type="dxa"/>
+            <w:tcW w:w="1384" w:type="dxa"/>
           </w:tcPr>
           <w:p>
             <w:pPr>
@@ -2148,19 +2374,19 @@
         </w:tc>
         <w:tc>
           <w:tcPr>
-            <w:tcW w:w="779" w:type="dxa"/>
-          </w:tcPr>
-          <w:p>
-            <w:pPr>
-              <w:tabs>
-                <w:tab w:val="left" w:pos="2530"/>
-              </w:tabs>
-            </w:pPr>
-          </w:p>
-        </w:tc>
-        <w:tc>
-          <w:tcPr>
-            <w:tcW w:w="779" w:type="dxa"/>
+            <w:tcW w:w="1384" w:type="dxa"/>
+          </w:tcPr>
+          <w:p>
+            <w:pPr>
+              <w:tabs>
+                <w:tab w:val="left" w:pos="2530"/>
+              </w:tabs>
+            </w:pPr>
+          </w:p>
+        </w:tc>
+        <w:tc>
+          <w:tcPr>
+            <w:tcW w:w="658" w:type="dxa"/>
           </w:tcPr>
           <w:p>
             <w:pPr>
@@ -2175,117 +2401,144 @@
         </w:tc>
         <w:tc>
           <w:tcPr>
-            <w:tcW w:w="779" w:type="dxa"/>
-          </w:tcPr>
-          <w:p>
-            <w:pPr>
-              <w:tabs>
-                <w:tab w:val="left" w:pos="2530"/>
-              </w:tabs>
-            </w:pPr>
-          </w:p>
-        </w:tc>
-        <w:tc>
-          <w:tcPr>
-            <w:tcW w:w="779" w:type="dxa"/>
-          </w:tcPr>
-          <w:p>
-            <w:pPr>
-              <w:tabs>
-                <w:tab w:val="left" w:pos="2530"/>
-              </w:tabs>
-            </w:pPr>
-          </w:p>
-        </w:tc>
-        <w:tc>
-          <w:tcPr>
-            <w:tcW w:w="779" w:type="dxa"/>
-          </w:tcPr>
-          <w:p>
-            <w:pPr>
-              <w:tabs>
-                <w:tab w:val="left" w:pos="2530"/>
-              </w:tabs>
-            </w:pPr>
-          </w:p>
-        </w:tc>
-        <w:tc>
-          <w:tcPr>
-            <w:tcW w:w="779" w:type="dxa"/>
-          </w:tcPr>
-          <w:p>
-            <w:pPr>
-              <w:tabs>
-                <w:tab w:val="left" w:pos="2530"/>
-              </w:tabs>
-            </w:pPr>
-          </w:p>
-        </w:tc>
-        <w:tc>
-          <w:tcPr>
-            <w:tcW w:w="779" w:type="dxa"/>
-          </w:tcPr>
-          <w:p>
-            <w:pPr>
-              <w:tabs>
-                <w:tab w:val="left" w:pos="2530"/>
-              </w:tabs>
-            </w:pPr>
-          </w:p>
-        </w:tc>
-        <w:tc>
-          <w:tcPr>
-            <w:tcW w:w="779" w:type="dxa"/>
-          </w:tcPr>
-          <w:p>
-            <w:pPr>
-              <w:tabs>
-                <w:tab w:val="left" w:pos="2530"/>
-              </w:tabs>
-            </w:pPr>
-          </w:p>
-        </w:tc>
-        <w:tc>
-          <w:tcPr>
-            <w:tcW w:w="779" w:type="dxa"/>
-          </w:tcPr>
-          <w:p>
-            <w:pPr>
-              <w:tabs>
-                <w:tab w:val="left" w:pos="2530"/>
-              </w:tabs>
-            </w:pPr>
-          </w:p>
-        </w:tc>
-        <w:tc>
-          <w:tcPr>
-            <w:tcW w:w="780" w:type="dxa"/>
-          </w:tcPr>
-          <w:p>
-            <w:pPr>
-              <w:tabs>
-                <w:tab w:val="left" w:pos="2530"/>
-              </w:tabs>
-            </w:pPr>
-          </w:p>
-        </w:tc>
-        <w:tc>
-          <w:tcPr>
-            <w:tcW w:w="780" w:type="dxa"/>
-          </w:tcPr>
-          <w:p>
-            <w:pPr>
-              <w:tabs>
-                <w:tab w:val="left" w:pos="2530"/>
-              </w:tabs>
-            </w:pPr>
+            <w:tcW w:w="658" w:type="dxa"/>
+          </w:tcPr>
+          <w:p>
+            <w:pPr>
+              <w:tabs>
+                <w:tab w:val="left" w:pos="2530"/>
+              </w:tabs>
+            </w:pPr>
+            <w:r>
+              <w:t>84</w:t>
+            </w:r>
+          </w:p>
+        </w:tc>
+        <w:tc>
+          <w:tcPr>
+            <w:tcW w:w="658" w:type="dxa"/>
+          </w:tcPr>
+          <w:p>
+            <w:pPr>
+              <w:tabs>
+                <w:tab w:val="left" w:pos="2530"/>
+              </w:tabs>
+            </w:pPr>
+            <w:r>
+              <w:t>35</w:t>
+            </w:r>
+          </w:p>
+        </w:tc>
+        <w:tc>
+          <w:tcPr>
+            <w:tcW w:w="658" w:type="dxa"/>
+          </w:tcPr>
+          <w:p>
+            <w:pPr>
+              <w:tabs>
+                <w:tab w:val="left" w:pos="2530"/>
+              </w:tabs>
+            </w:pPr>
+            <w:r>
+              <w:t>44</w:t>
+            </w:r>
+          </w:p>
+        </w:tc>
+        <w:tc>
+          <w:tcPr>
+            <w:tcW w:w="658" w:type="dxa"/>
+          </w:tcPr>
+          <w:p>
+            <w:pPr>
+              <w:tabs>
+                <w:tab w:val="left" w:pos="2530"/>
+              </w:tabs>
+            </w:pPr>
+            <w:r>
+              <w:t>7</w:t>
+            </w:r>
+          </w:p>
+        </w:tc>
+        <w:tc>
+          <w:tcPr>
+            <w:tcW w:w="658" w:type="dxa"/>
+          </w:tcPr>
+          <w:p>
+            <w:pPr>
+              <w:tabs>
+                <w:tab w:val="left" w:pos="2530"/>
+              </w:tabs>
+            </w:pPr>
+            <w:r>
+              <w:t>8</w:t>
+            </w:r>
+          </w:p>
+        </w:tc>
+        <w:tc>
+          <w:tcPr>
+            <w:tcW w:w="658" w:type="dxa"/>
+          </w:tcPr>
+          <w:p>
+            <w:pPr>
+              <w:tabs>
+                <w:tab w:val="left" w:pos="2530"/>
+              </w:tabs>
+            </w:pPr>
+            <w:r>
+              <w:t>10</w:t>
+            </w:r>
+          </w:p>
+        </w:tc>
+        <w:tc>
+          <w:tcPr>
+            <w:tcW w:w="658" w:type="dxa"/>
+          </w:tcPr>
+          <w:p>
+            <w:pPr>
+              <w:tabs>
+                <w:tab w:val="left" w:pos="2530"/>
+              </w:tabs>
+            </w:pPr>
+            <w:r>
+              <w:t>16</w:t>
+            </w:r>
+          </w:p>
+        </w:tc>
+        <w:tc>
+          <w:tcPr>
+            <w:tcW w:w="659" w:type="dxa"/>
+          </w:tcPr>
+          <w:p>
+            <w:pPr>
+              <w:tabs>
+                <w:tab w:val="left" w:pos="2530"/>
+              </w:tabs>
+            </w:pPr>
+            <w:r>
+              <w:t>542</w:t>
+            </w:r>
+          </w:p>
+        </w:tc>
+        <w:tc>
+          <w:tcPr>
+            <w:tcW w:w="659" w:type="dxa"/>
+          </w:tcPr>
+          <w:p>
+            <w:pPr>
+              <w:tabs>
+                <w:tab w:val="left" w:pos="2530"/>
+              </w:tabs>
+            </w:pPr>
+            <w:r>
+              <w:t>62</w:t>
+            </w:r>
           </w:p>
         </w:tc>
       </w:tr>
       <w:tr>
         <w:tc>
           <w:tcPr>
-            <w:tcW w:w="779" w:type="dxa"/>
+            <w:tcW w:w="1384" w:type="dxa"/>
           </w:tcPr>
           <w:p>
             <w:pPr>
@@ -2300,19 +2553,19 @@
         </w:tc>
         <w:tc>
           <w:tcPr>
-            <w:tcW w:w="779" w:type="dxa"/>
-          </w:tcPr>
-          <w:p>
-            <w:pPr>
-              <w:tabs>
-                <w:tab w:val="left" w:pos="2530"/>
-              </w:tabs>
-            </w:pPr>
-          </w:p>
-        </w:tc>
-        <w:tc>
-          <w:tcPr>
-            <w:tcW w:w="779" w:type="dxa"/>
+            <w:tcW w:w="1384" w:type="dxa"/>
+          </w:tcPr>
+          <w:p>
+            <w:pPr>
+              <w:tabs>
+                <w:tab w:val="left" w:pos="2530"/>
+              </w:tabs>
+            </w:pPr>
+          </w:p>
+        </w:tc>
+        <w:tc>
+          <w:tcPr>
+            <w:tcW w:w="658" w:type="dxa"/>
           </w:tcPr>
           <w:p>
             <w:pPr>
@@ -2323,116 +2576,141 @@
             <w:r>
               <w:t>69</w:t>
             </w:r>
-            <w:bookmarkStart w:id="0" w:name="_GoBack"/>
-            <w:bookmarkEnd w:id="0"/>
-          </w:p>
-        </w:tc>
-        <w:tc>
-          <w:tcPr>
-            <w:tcW w:w="779" w:type="dxa"/>
-          </w:tcPr>
-          <w:p>
-            <w:pPr>
-              <w:tabs>
-                <w:tab w:val="left" w:pos="2530"/>
-              </w:tabs>
-            </w:pPr>
-          </w:p>
-        </w:tc>
-        <w:tc>
-          <w:tcPr>
-            <w:tcW w:w="779" w:type="dxa"/>
-          </w:tcPr>
-          <w:p>
-            <w:pPr>
-              <w:tabs>
-                <w:tab w:val="left" w:pos="2530"/>
-              </w:tabs>
-            </w:pPr>
-          </w:p>
-        </w:tc>
-        <w:tc>
-          <w:tcPr>
-            <w:tcW w:w="779" w:type="dxa"/>
-          </w:tcPr>
-          <w:p>
-            <w:pPr>
-              <w:tabs>
-                <w:tab w:val="left" w:pos="2530"/>
-              </w:tabs>
-            </w:pPr>
-          </w:p>
-        </w:tc>
-        <w:tc>
-          <w:tcPr>
-            <w:tcW w:w="779" w:type="dxa"/>
-          </w:tcPr>
-          <w:p>
-            <w:pPr>
-              <w:tabs>
-                <w:tab w:val="left" w:pos="2530"/>
-              </w:tabs>
-            </w:pPr>
-          </w:p>
-        </w:tc>
-        <w:tc>
-          <w:tcPr>
-            <w:tcW w:w="779" w:type="dxa"/>
-          </w:tcPr>
-          <w:p>
-            <w:pPr>
-              <w:tabs>
-                <w:tab w:val="left" w:pos="2530"/>
-              </w:tabs>
-            </w:pPr>
-          </w:p>
-        </w:tc>
-        <w:tc>
-          <w:tcPr>
-            <w:tcW w:w="779" w:type="dxa"/>
-          </w:tcPr>
-          <w:p>
-            <w:pPr>
-              <w:tabs>
-                <w:tab w:val="left" w:pos="2530"/>
-              </w:tabs>
-            </w:pPr>
-          </w:p>
-        </w:tc>
-        <w:tc>
-          <w:tcPr>
-            <w:tcW w:w="779" w:type="dxa"/>
-          </w:tcPr>
-          <w:p>
-            <w:pPr>
-              <w:tabs>
-                <w:tab w:val="left" w:pos="2530"/>
-              </w:tabs>
-            </w:pPr>
-          </w:p>
-        </w:tc>
-        <w:tc>
-          <w:tcPr>
-            <w:tcW w:w="780" w:type="dxa"/>
-          </w:tcPr>
-          <w:p>
-            <w:pPr>
-              <w:tabs>
-                <w:tab w:val="left" w:pos="2530"/>
-              </w:tabs>
-            </w:pPr>
-          </w:p>
-        </w:tc>
-        <w:tc>
-          <w:tcPr>
-            <w:tcW w:w="780" w:type="dxa"/>
-          </w:tcPr>
-          <w:p>
-            <w:pPr>
-              <w:tabs>
-                <w:tab w:val="left" w:pos="2530"/>
-              </w:tabs>
-            </w:pPr>
+          </w:p>
+        </w:tc>
+        <w:tc>
+          <w:tcPr>
+            <w:tcW w:w="658" w:type="dxa"/>
+          </w:tcPr>
+          <w:p>
+            <w:pPr>
+              <w:tabs>
+                <w:tab w:val="left" w:pos="2530"/>
+              </w:tabs>
+            </w:pPr>
+            <w:r>
+              <w:t>191</w:t>
+            </w:r>
+          </w:p>
+        </w:tc>
+        <w:tc>
+          <w:tcPr>
+            <w:tcW w:w="658" w:type="dxa"/>
+          </w:tcPr>
+          <w:p>
+            <w:pPr>
+              <w:tabs>
+                <w:tab w:val="left" w:pos="2530"/>
+              </w:tabs>
+            </w:pPr>
+            <w:r>
+              <w:t>23</w:t>
+            </w:r>
+          </w:p>
+        </w:tc>
+        <w:tc>
+          <w:tcPr>
+            <w:tcW w:w="658" w:type="dxa"/>
+          </w:tcPr>
+          <w:p>
+            <w:pPr>
+              <w:tabs>
+                <w:tab w:val="left" w:pos="2530"/>
+              </w:tabs>
+            </w:pPr>
+            <w:r>
+              <w:t>41</w:t>
+            </w:r>
+          </w:p>
+        </w:tc>
+        <w:tc>
+          <w:tcPr>
+            <w:tcW w:w="658" w:type="dxa"/>
+          </w:tcPr>
+          <w:p>
+            <w:pPr>
+              <w:tabs>
+                <w:tab w:val="left" w:pos="2530"/>
+              </w:tabs>
+            </w:pPr>
+            <w:r>
+              <w:t>4</w:t>
+            </w:r>
+          </w:p>
+        </w:tc>
+        <w:tc>
+          <w:tcPr>
+            <w:tcW w:w="658" w:type="dxa"/>
+          </w:tcPr>
+          <w:p>
+            <w:pPr>
+              <w:tabs>
+                <w:tab w:val="left" w:pos="2530"/>
+              </w:tabs>
+            </w:pPr>
+            <w:r>
+              <w:t>9</w:t>
+            </w:r>
+          </w:p>
+        </w:tc>
+        <w:tc>
+          <w:tcPr>
+            <w:tcW w:w="658" w:type="dxa"/>
+          </w:tcPr>
+          <w:p>
+            <w:pPr>
+              <w:tabs>
+                <w:tab w:val="left" w:pos="2530"/>
+              </w:tabs>
+            </w:pPr>
+            <w:r>
+              <w:t>30</w:t>
+            </w:r>
+          </w:p>
+        </w:tc>
+        <w:tc>
+          <w:tcPr>
+            <w:tcW w:w="658" w:type="dxa"/>
+          </w:tcPr>
+          <w:p>
+            <w:pPr>
+              <w:tabs>
+                <w:tab w:val="left" w:pos="2530"/>
+              </w:tabs>
+            </w:pPr>
+            <w:r>
+              <w:t>68</w:t>
+            </w:r>
+          </w:p>
+        </w:tc>
+        <w:tc>
+          <w:tcPr>
+            <w:tcW w:w="659" w:type="dxa"/>
+          </w:tcPr>
+          <w:p>
+            <w:pPr>
+              <w:tabs>
+                <w:tab w:val="left" w:pos="2530"/>
+              </w:tabs>
+            </w:pPr>
+            <w:r>
+              <w:t>127</w:t>
+            </w:r>
+          </w:p>
+        </w:tc>
+        <w:tc>
+          <w:tcPr>
+            <w:tcW w:w="659" w:type="dxa"/>
+          </w:tcPr>
+          <w:p>
+            <w:pPr>
+              <w:tabs>
+                <w:tab w:val="left" w:pos="2530"/>
+              </w:tabs>
+            </w:pPr>
+            <w:r>
+              <w:t>438</w:t>
+            </w:r>
           </w:p>
         </w:tc>
       </w:tr>
@@ -2442,7 +2720,97 @@
         <w:tabs>
           <w:tab w:val="left" w:pos="2530"/>
         </w:tabs>
+        <w:rPr>
+          <w:noProof/>
+        </w:rPr>
       </w:pPr>
+    </w:p>
+    <w:p>
+      <w:pPr>
+        <w:tabs>
+          <w:tab w:val="left" w:pos="2530"/>
+        </w:tabs>
+        <w:rPr>
+          <w:noProof/>
+        </w:rPr>
+      </w:pPr>
+    </w:p>
+    <w:p>
+      <w:pPr>
+        <w:tabs>
+          <w:tab w:val="left" w:pos="2530"/>
+        </w:tabs>
+      </w:pPr>
+      <w:r>
+        <w:rPr>
+          <w:noProof/>
+        </w:rPr>
+        <w:lastRenderedPageBreak/>
+        <w:drawing>
+          <wp:inline distT="0" distB="0" distL="0" distR="0">
+            <wp:extent cx="5956300" cy="4467225"/>
+            <wp:effectExtent l="0" t="0" r="6350" b="9525"/>
+            <wp:docPr id="5" name="Picture 5"/>
+            <wp:cNvGraphicFramePr>
+              <a:graphicFrameLocks xmlns:a="http://schemas.openxmlformats.org/drawingml/2006/main" noChangeAspect="1"/>
+            </wp:cNvGraphicFramePr>
+            <a:graphic xmlns:a="http://schemas.openxmlformats.org/drawingml/2006/main">
+              <a:graphicData uri="http://schemas.openxmlformats.org/drawingml/2006/picture">
+                <pic:pic xmlns:pic="http://schemas.openxmlformats.org/drawingml/2006/picture">
+                  <pic:nvPicPr>
+                    <pic:cNvPr id="5" name="Confusion Matrix Surface.jpg"/>
+                    <pic:cNvPicPr/>
+                  </pic:nvPicPr>
+                  <pic:blipFill>
+                    <a:blip r:embed="rId7">
+                      <a:extLst>
+                        <a:ext uri="{28A0092B-C50C-407E-A947-70E740481C1C}">
+                          <a14:useLocalDpi xmlns:a14="http://schemas.microsoft.com/office/drawing/2010/main" val="0"/>
+                        </a:ext>
+                      </a:extLst>
+                    </a:blip>
+                    <a:stretch>
+                      <a:fillRect/>
+                    </a:stretch>
+                  </pic:blipFill>
+                  <pic:spPr>
+                    <a:xfrm>
+                      <a:off x="0" y="0"/>
+                      <a:ext cx="5959575" cy="4469681"/>
+                    </a:xfrm>
+                    <a:prstGeom prst="rect">
+                      <a:avLst/>
+                    </a:prstGeom>
+                  </pic:spPr>
+                </pic:pic>
+              </a:graphicData>
+            </a:graphic>
+          </wp:inline>
+        </w:drawing>
+      </w:r>
+    </w:p>
+    <w:p/>
+    <w:p>
+      <w:pPr>
+        <w:tabs>
+          <w:tab w:val="left" w:pos="1020"/>
+        </w:tabs>
+        <w:rPr>
+          <w:b/>
+          <w:sz w:val="32"/>
+          <w:szCs w:val="32"/>
+        </w:rPr>
+      </w:pPr>
+      <w:r>
+        <w:rPr>
+          <w:b/>
+          <w:sz w:val="32"/>
+          <w:szCs w:val="32"/>
+        </w:rPr>
+        <w:t>Discuss:</w:t>
+      </w:r>
+      <w:bookmarkStart w:id="0" w:name="_GoBack"/>
+      <w:bookmarkEnd w:id="0"/>
     </w:p>
     <w:sectPr>
       <w:pgSz w:w="12240" w:h="15840"/>
@@ -2452,6 +2820,56 @@
     </w:sectPr>
   </w:body>
 </w:document>
+</file>
+
+<file path=word/endnotes.xml><?xml version="1.0" encoding="utf-8"?>
+<w:endnotes xmlns:wpc="http://schemas.microsoft.com/office/word/2010/wordprocessingCanvas" xmlns:mc="http://schemas.openxmlformats.org/markup-compatibility/2006" xmlns:o="urn:schemas-microsoft-com:office:office" xmlns:r="http://schemas.openxmlformats.org/officeDocument/2006/relationships" xmlns:m="http://schemas.openxmlformats.org/officeDocument/2006/math" xmlns:v="urn:schemas-microsoft-com:vml" xmlns:wp14="http://schemas.microsoft.com/office/word/2010/wordprocessingDrawing" xmlns:wp="http://schemas.openxmlformats.org/drawingml/2006/wordprocessingDrawing" xmlns:w10="urn:schemas-microsoft-com:office:word" xmlns:w="http://schemas.openxmlformats.org/wordprocessingml/2006/main" xmlns:w14="http://schemas.microsoft.com/office/word/2010/wordml" xmlns:w15="http://schemas.microsoft.com/office/word/2012/wordml" xmlns:wpg="http://schemas.microsoft.com/office/word/2010/wordprocessingGroup" xmlns:wpi="http://schemas.microsoft.com/office/word/2010/wordprocessingInk" xmlns:wne="http://schemas.microsoft.com/office/word/2006/wordml" xmlns:wps="http://schemas.microsoft.com/office/word/2010/wordprocessingShape" mc:Ignorable="w14 w15 wp14">
+  <w:endnote w:type="separator" w:id="-1">
+    <w:p>
+      <w:pPr>
+        <w:spacing w:after="0" w:line="240" w:lineRule="auto"/>
+      </w:pPr>
+      <w:r>
+        <w:separator/>
+      </w:r>
+    </w:p>
+  </w:endnote>
+  <w:endnote w:type="continuationSeparator" w:id="0">
+    <w:p>
+      <w:pPr>
+        <w:spacing w:after="0" w:line="240" w:lineRule="auto"/>
+      </w:pPr>
+      <w:r>
+        <w:continuationSeparator/>
+      </w:r>
+    </w:p>
+  </w:endnote>
+</w:endnotes>
+</file>
+
+<file path=word/footnotes.xml><?xml version="1.0" encoding="utf-8"?>
+<w:footnotes xmlns:wpc="http://schemas.microsoft.com/office/word/2010/wordprocessingCanvas" xmlns:mc="http://schemas.openxmlformats.org/markup-compatibility/2006" xmlns:o="urn:schemas-microsoft-com:office:office" xmlns:r="http://schemas.openxmlformats.org/officeDocument/2006/relationships" xmlns:m="http://schemas.openxmlformats.org/officeDocument/2006/math" xmlns:v="urn:schemas-microsoft-com:vml" xmlns:wp14="http://schemas.microsoft.com/office/word/2010/wordprocessingDrawing" xmlns:wp="http://schemas.openxmlformats.org/drawingml/2006/wordprocessingDrawing" xmlns:w10="urn:schemas-microsoft-com:office:word" xmlns:w="http://schemas.openxmlformats.org/wordprocessingml/2006/main" xmlns:w14="http://schemas.microsoft.com/office/word/2010/wordml" xmlns:w15="http://schemas.microsoft.com/office/word/2012/wordml" xmlns:wpg="http://schemas.microsoft.com/office/word/2010/wordprocessingGroup" xmlns:wpi="http://schemas.microsoft.com/office/word/2010/wordprocessingInk" xmlns:wne="http://schemas.microsoft.com/office/word/2006/wordml" xmlns:wps="http://schemas.microsoft.com/office/word/2010/wordprocessingShape" mc:Ignorable="w14 w15 wp14">
+  <w:footnote w:type="separator" w:id="-1">
+    <w:p>
+      <w:pPr>
+        <w:spacing w:after="0" w:line="240" w:lineRule="auto"/>
+      </w:pPr>
+      <w:r>
+        <w:separator/>
+      </w:r>
+    </w:p>
+  </w:footnote>
+  <w:footnote w:type="continuationSeparator" w:id="0">
+    <w:p>
+      <w:pPr>
+        <w:spacing w:after="0" w:line="240" w:lineRule="auto"/>
+      </w:pPr>
+      <w:r>
+        <w:continuationSeparator/>
+      </w:r>
+    </w:p>
+  </w:footnote>
+</w:footnotes>
 </file>
 
 <file path=word/styles.xml><?xml version="1.0" encoding="utf-8"?>
@@ -2894,6 +3312,50 @@
       </w:tblBorders>
     </w:tblPr>
   </w:style>
+  <w:style w:type="paragraph" w:styleId="Header">
+    <w:name w:val="header"/>
+    <w:basedOn w:val="Normal"/>
+    <w:link w:val="HeaderChar"/>
+    <w:uiPriority w:val="99"/>
+    <w:unhideWhenUsed/>
+    <w:rsid w:val="002E2A8D"/>
+    <w:pPr>
+      <w:tabs>
+        <w:tab w:val="center" w:pos="4680"/>
+        <w:tab w:val="right" w:pos="9360"/>
+      </w:tabs>
+      <w:spacing w:after="0" w:line="240" w:lineRule="auto"/>
+    </w:pPr>
+  </w:style>
+  <w:style w:type="character" w:customStyle="1" w:styleId="HeaderChar">
+    <w:name w:val="Header Char"/>
+    <w:basedOn w:val="DefaultParagraphFont"/>
+    <w:link w:val="Header"/>
+    <w:uiPriority w:val="99"/>
+    <w:rsid w:val="002E2A8D"/>
+  </w:style>
+  <w:style w:type="paragraph" w:styleId="Footer">
+    <w:name w:val="footer"/>
+    <w:basedOn w:val="Normal"/>
+    <w:link w:val="FooterChar"/>
+    <w:uiPriority w:val="99"/>
+    <w:unhideWhenUsed/>
+    <w:rsid w:val="002E2A8D"/>
+    <w:pPr>
+      <w:tabs>
+        <w:tab w:val="center" w:pos="4680"/>
+        <w:tab w:val="right" w:pos="9360"/>
+      </w:tabs>
+      <w:spacing w:after="0" w:line="240" w:lineRule="auto"/>
+    </w:pPr>
+  </w:style>
+  <w:style w:type="character" w:customStyle="1" w:styleId="FooterChar">
+    <w:name w:val="Footer Char"/>
+    <w:basedOn w:val="DefaultParagraphFont"/>
+    <w:link w:val="Footer"/>
+    <w:uiPriority w:val="99"/>
+    <w:rsid w:val="002E2A8D"/>
+  </w:style>
 </w:styles>
 </file>
 
@@ -3051,11 +3513,11 @@
           <c:showPercent val="0"/>
           <c:showBubbleSize val="0"/>
         </c:dLbls>
-        <c:axId val="495036168"/>
-        <c:axId val="495041264"/>
+        <c:axId val="358623424"/>
+        <c:axId val="358618720"/>
       </c:scatterChart>
       <c:valAx>
-        <c:axId val="495036168"/>
+        <c:axId val="358623424"/>
         <c:scaling>
           <c:orientation val="minMax"/>
         </c:scaling>
@@ -3166,12 +3628,12 @@
             <a:endParaRPr lang="en-US"/>
           </a:p>
         </c:txPr>
-        <c:crossAx val="495041264"/>
+        <c:crossAx val="358618720"/>
         <c:crosses val="autoZero"/>
         <c:crossBetween val="midCat"/>
       </c:valAx>
       <c:valAx>
-        <c:axId val="495041264"/>
+        <c:axId val="358618720"/>
         <c:scaling>
           <c:orientation val="minMax"/>
         </c:scaling>
@@ -3283,7 +3745,7 @@
             <a:endParaRPr lang="en-US"/>
           </a:p>
         </c:txPr>
-        <c:crossAx val="495036168"/>
+        <c:crossAx val="358623424"/>
         <c:crosses val="autoZero"/>
         <c:crossBetween val="midCat"/>
       </c:valAx>

</xml_diff>

<commit_message>
1d is done (sorta)
</commit_message>
<xml_diff>
--- a/p1/report/1d.docx
+++ b/p1/report/1d.docx
@@ -501,24 +501,19 @@
         <w:tabs>
           <w:tab w:val="left" w:pos="2530"/>
         </w:tabs>
-        <w:rPr>
-          <w:b/>
-          <w:sz w:val="36"/>
-          <w:szCs w:val="36"/>
-        </w:rPr>
       </w:pPr>
-    </w:p>
-    <w:p>
-      <w:pPr>
-        <w:tabs>
-          <w:tab w:val="left" w:pos="2530"/>
-        </w:tabs>
-        <w:rPr>
-          <w:b/>
-          <w:sz w:val="36"/>
-          <w:szCs w:val="36"/>
-        </w:rPr>
-      </w:pPr>
+      <w:r>
+        <w:t xml:space="preserve">      </w:t>
+      </w:r>
+      <w:r>
+        <w:t xml:space="preserve">We were very surprised to see the top-k classification </w:t>
+      </w:r>
+      <w:r>
+        <w:t>plot follow an exponential distribution.</w:t>
+      </w:r>
+      <w:r>
+        <w:t xml:space="preserve"> This demonstrates that the probability estimations provided by the CNN are accurate. We expected the probability estimations to be an arbitrary metric, but looking at the logarithmic nature of the plot it is clear that the probabilities are very accurate. </w:t>
+      </w:r>
     </w:p>
     <w:p>
       <w:pPr>
@@ -2809,8 +2804,38 @@
         </w:rPr>
         <w:t>Discuss:</w:t>
       </w:r>
+    </w:p>
+    <w:p>
+      <w:pPr>
+        <w:tabs>
+          <w:tab w:val="left" w:pos="1020"/>
+        </w:tabs>
+      </w:pPr>
+      <w:r>
+        <w:rPr>
+          <w:b/>
+          <w:sz w:val="32"/>
+          <w:szCs w:val="32"/>
+        </w:rPr>
+        <w:t xml:space="preserve">       </w:t>
+      </w:r>
+      <w:r>
+        <w:t xml:space="preserve">The surface plot above demonstrates how well the CNN classifies images. There is a very strong response on the diagonal which represents the correct classifications. </w:t>
+      </w:r>
+      <w:r>
+        <w:t>What is interesting is that this matrix is somewhat diagonal. This demonstrates images from class C1 and class C2 are frequency confused for one another.</w:t>
+      </w:r>
+      <w:r>
+        <w:t xml:space="preserve"> A lot of this confusion is entirely logical; for example, trucks and automobiles </w:t>
+      </w:r>
+      <w:r>
+        <w:t xml:space="preserve">are frequently confused for each other. Another great example of confusion are cats and dogs are frequently confused for one another. We are again very impressed with how well the CNN because we’re sure there has been more than a few times when we </w:t>
+      </w:r>
       <w:bookmarkStart w:id="0" w:name="_GoBack"/>
       <w:bookmarkEnd w:id="0"/>
+      <w:r>
+        <w:t>have confused one of these classes with another class.</w:t>
+      </w:r>
     </w:p>
     <w:sectPr>
       <w:pgSz w:w="12240" w:h="15840"/>
@@ -3513,11 +3538,11 @@
           <c:showPercent val="0"/>
           <c:showBubbleSize val="0"/>
         </c:dLbls>
-        <c:axId val="358623424"/>
-        <c:axId val="358618720"/>
+        <c:axId val="447894608"/>
+        <c:axId val="447895784"/>
       </c:scatterChart>
       <c:valAx>
-        <c:axId val="358623424"/>
+        <c:axId val="447894608"/>
         <c:scaling>
           <c:orientation val="minMax"/>
         </c:scaling>
@@ -3628,12 +3653,12 @@
             <a:endParaRPr lang="en-US"/>
           </a:p>
         </c:txPr>
-        <c:crossAx val="358618720"/>
+        <c:crossAx val="447895784"/>
         <c:crosses val="autoZero"/>
         <c:crossBetween val="midCat"/>
       </c:valAx>
       <c:valAx>
-        <c:axId val="358618720"/>
+        <c:axId val="447895784"/>
         <c:scaling>
           <c:orientation val="minMax"/>
         </c:scaling>
@@ -3745,7 +3770,7 @@
             <a:endParaRPr lang="en-US"/>
           </a:p>
         </c:txPr>
-        <c:crossAx val="358623424"/>
+        <c:crossAx val="447894608"/>
         <c:crosses val="autoZero"/>
         <c:crossBetween val="midCat"/>
       </c:valAx>

</xml_diff>